<commit_message>
updated MCA and cleaned up source code
</commit_message>
<xml_diff>
--- a/Blogpost monitoringsapparaten voor het meten van glucose waardes.docx
+++ b/Blogpost monitoringsapparaten voor het meten van glucose waardes.docx
@@ -8,20 +8,17 @@
       </w:r>
     </w:p>
     <w:p>
+      <w:pPr>
+        <w:pBdr>
+          <w:bottom w:val="single" w:sz="12" w:space="1" w:color="auto"/>
+        </w:pBdr>
+      </w:pPr>
       <w:r>
         <w:t>Verdieping ICT</w:t>
       </w:r>
-    </w:p>
-    <w:p>
-      <w:pPr>
-        <w:pStyle w:val="Lijstalinea"/>
-        <w:numPr>
-          <w:ilvl w:val="0"/>
-          <w:numId w:val="1"/>
-        </w:numPr>
-      </w:pPr>
-      <w:r>
-        <w:t>Hoe wordt de integriteit bewaart tussen monitoringsapparaten en een partij van derden? (bijvoorbeeld een eventuele app)</w:t>
+      <w:r>
+        <w:tab/>
+        <w:t>| Joas van Bakel 2154346</w:t>
       </w:r>
     </w:p>
     <w:p>
@@ -89,20 +86,87 @@
       </w:r>
       <w:proofErr w:type="spellEnd"/>
       <w:r>
-        <w:t xml:space="preserve"> apparaten is dat ze gemakkelijk inzichten kunnen geven en kunnen bepalen wat wel en of niet gedaan moet worden. Het grote nadeel van de apparaten is dat ze over het internet moeten communiceren. Het internet is namelijk geen veilige plek. </w:t>
+        <w:t xml:space="preserve"> apparaten is dat ze gemakkelijk inzichten kunnen geven en kunnen bepalen wat wel en of niet gedaan moet worden. Het grote nadeel van de apparaten is dat ze over het internet moeten communiceren.</w:t>
+      </w:r>
+      <w:r>
+        <w:t xml:space="preserve"> En zoals we weten is het internet geen veilig plek.</w:t>
+      </w:r>
+      <w:r>
+        <w:t xml:space="preserve"> De vraag die hier onder andere bijkomt kijken is: h</w:t>
+      </w:r>
+      <w:r>
+        <w:t>oe wordt de integriteit bewaart tussen monitoringsapparaten en een partij van derden? (bijvoorbeeld een eventuele app</w:t>
+      </w:r>
+      <w:r>
+        <w:t>).</w:t>
       </w:r>
       <w:r>
         <w:tab/>
       </w:r>
-      <w:r>
-        <w:tab/>
-      </w:r>
-      <w:r>
-        <w:tab/>
-      </w:r>
-      <w:r>
-        <w:tab/>
-      </w:r>
+    </w:p>
+    <w:p>
+      <w:r>
+        <w:rPr>
+          <w:noProof/>
+        </w:rPr>
+        <w:drawing>
+          <wp:anchor distT="0" distB="0" distL="114300" distR="114300" simplePos="0" relativeHeight="251658240" behindDoc="0" locked="0" layoutInCell="1" allowOverlap="1" wp14:anchorId="0A309F29" wp14:editId="4739B323">
+            <wp:simplePos x="0" y="0"/>
+            <wp:positionH relativeFrom="margin">
+              <wp:align>left</wp:align>
+            </wp:positionH>
+            <wp:positionV relativeFrom="paragraph">
+              <wp:posOffset>299720</wp:posOffset>
+            </wp:positionV>
+            <wp:extent cx="3531870" cy="1647825"/>
+            <wp:effectExtent l="0" t="0" r="0" b="9525"/>
+            <wp:wrapSquare wrapText="bothSides"/>
+            <wp:docPr id="1" name="Afbeelding 1"/>
+            <wp:cNvGraphicFramePr>
+              <a:graphicFrameLocks xmlns:a="http://schemas.openxmlformats.org/drawingml/2006/main" noChangeAspect="1"/>
+            </wp:cNvGraphicFramePr>
+            <a:graphic xmlns:a="http://schemas.openxmlformats.org/drawingml/2006/main">
+              <a:graphicData uri="http://schemas.openxmlformats.org/drawingml/2006/picture">
+                <pic:pic xmlns:pic="http://schemas.openxmlformats.org/drawingml/2006/picture">
+                  <pic:nvPicPr>
+                    <pic:cNvPr id="1" name=""/>
+                    <pic:cNvPicPr/>
+                  </pic:nvPicPr>
+                  <pic:blipFill>
+                    <a:blip r:embed="rId8">
+                      <a:extLst>
+                        <a:ext uri="{28A0092B-C50C-407E-A947-70E740481C1C}">
+                          <a14:useLocalDpi xmlns:a14="http://schemas.microsoft.com/office/drawing/2010/main" val="0"/>
+                        </a:ext>
+                      </a:extLst>
+                    </a:blip>
+                    <a:stretch>
+                      <a:fillRect/>
+                    </a:stretch>
+                  </pic:blipFill>
+                  <pic:spPr>
+                    <a:xfrm>
+                      <a:off x="0" y="0"/>
+                      <a:ext cx="3531870" cy="1647825"/>
+                    </a:xfrm>
+                    <a:prstGeom prst="rect">
+                      <a:avLst/>
+                    </a:prstGeom>
+                  </pic:spPr>
+                </pic:pic>
+              </a:graphicData>
+            </a:graphic>
+            <wp14:sizeRelH relativeFrom="margin">
+              <wp14:pctWidth>0</wp14:pctWidth>
+            </wp14:sizeRelH>
+            <wp14:sizeRelV relativeFrom="margin">
+              <wp14:pctHeight>0</wp14:pctHeight>
+            </wp14:sizeRelV>
+          </wp:anchor>
+        </w:drawing>
+      </w:r>
+    </w:p>
+    <w:p>
       <w:r>
         <w:t>Dit geeft mogelijkheden om op afstand de monitoringapparaten aan te vallen en uiteindelijk kwaadwillende acties uit te voeren</w:t>
       </w:r>
@@ -137,8 +201,18 @@
         </w:sdtContent>
       </w:sdt>
       <w:r>
-        <w:t>. Om dit te voorkomen zijn er een paar voor de hand liggende maatregelen die we kunnen nemen:</w:t>
-      </w:r>
+        <w:t xml:space="preserve">. </w:t>
+      </w:r>
+    </w:p>
+    <w:p>
+      <w:r>
+        <w:t>Om dit te voorkomen zijn er een paar voor de hand liggende maatregelen die we kunnen nemen:</w:t>
+      </w:r>
+    </w:p>
+    <w:p>
+      <w:pPr>
+        <w:pStyle w:val="Lijstalinea"/>
+      </w:pPr>
     </w:p>
     <w:p>
       <w:pPr>
@@ -177,11 +251,6 @@
       </w:r>
     </w:p>
     <w:p>
-      <w:pPr>
-        <w:pStyle w:val="Lijstalinea"/>
-      </w:pPr>
-    </w:p>
-    <w:p>
       <w:r>
         <w:t xml:space="preserve">Het eerste aspect is het meest voor zichzelf sprekend, als we zo veel mogelijk communicatie minimaliseren, bestaat er ook een kleinere kans dat dit onderschept zou kunnen worden en verandert en daar de integriteit ten kosten van gaat. Maar uiteindelijk blijft deze communicatie het belangrijkst en moet deze blijven bestaan. Het is hierbij belangrijk dat binnenkomende verbindingen worden bijgehouden, met bijvoorbeeld </w:t>
       </w:r>
@@ -205,7 +274,11 @@
         <w:footnoteReference w:id="1"/>
       </w:r>
       <w:r>
-        <w:t xml:space="preserve"> op toevoegen dat alleen geautoriseerde services verbindingen kunnen maken met de verschillende apparaten. Buitenstaande ‘vreemde’ verbindingen zullen dan niet geaccepteerd worden. Het derde punt wat hierbij erg van belang is dat de lokale opslag die gebruikt wordt door het apparaat ook daadwerkelijk beveiligd wordt, zodat aanpassingen aan bijvoorbeeld de </w:t>
+        <w:t xml:space="preserve"> op toevoegen dat alleen geautoriseerde services verbindingen kunnen maken met de verschillende apparaten. Buitenstaande ‘vreemde’ verbindingen zullen dan niet geaccepteerd worden. Het derde </w:t>
+      </w:r>
+      <w:r>
+        <w:lastRenderedPageBreak/>
+        <w:t xml:space="preserve">punt wat hierbij erg van belang is dat de lokale opslag die gebruikt wordt door het apparaat ook daadwerkelijk beveiligd wordt, zodat aanpassingen aan bijvoorbeeld de </w:t>
       </w:r>
       <w:proofErr w:type="spellStart"/>
       <w:r>
@@ -237,11 +310,7 @@
         <w:t xml:space="preserve"> van </w:t>
       </w:r>
       <w:r>
-        <w:t xml:space="preserve">het besturingssysteem waar het apparaat op draait, vaak is dit Linux. Hierbij worden jammer genoeg vaak standaard wachtwoorden gebruikt waarbij het kraken voor een aanvaller een </w:t>
-      </w:r>
-      <w:r>
-        <w:lastRenderedPageBreak/>
-        <w:t>stuk gemakkelijker wordt gemaakt. Fabrikanten zouden deze mogelijkheden moeten afschermen, omdat het simpelweg geen meerwaarde biedt voor de functionele eisen</w:t>
+        <w:t>het besturingssysteem waar het apparaat op draait, vaak is dit Linux. Hierbij worden jammer genoeg vaak standaard wachtwoorden gebruikt waarbij het kraken voor een aanvaller een stuk gemakkelijker wordt gemaakt. Fabrikanten zouden deze mogelijkheden moeten afschermen, omdat het simpelweg geen meerwaarde biedt voor de functionele eisen</w:t>
       </w:r>
       <w:sdt>
         <w:sdtPr>
@@ -276,7 +345,22 @@
     </w:p>
     <w:p>
       <w:r>
-        <w:t xml:space="preserve">Verder wordt de integriteit bewaard tussen partijen van derden door middel van kleine persoonlijke netwerken. Stel de volgende situatie voor, het monitoringsapparaat heeft een meting gedaan en gaat vervolgens data versturen naar de eindgebruiker. Deze gebruiker heeft een app waar de data uiteindelijk naartoe moet. Vaak wordt er dan gebruikt gemaakt van erg kleine draadloze persoonlijke netwerken. Dit betekent dat het bereik van het netwerk erg beperkt blijft. Een voorbeeld hiervan is een: </w:t>
+        <w:t>Verder wordt</w:t>
+      </w:r>
+      <w:r>
+        <w:t xml:space="preserve"> </w:t>
+      </w:r>
+      <w:r>
+        <w:t>geprobeerd</w:t>
+      </w:r>
+      <w:r>
+        <w:t xml:space="preserve"> de integriteit </w:t>
+      </w:r>
+      <w:r>
+        <w:t>te waarborgen</w:t>
+      </w:r>
+      <w:r>
+        <w:t xml:space="preserve"> tussen partijen van derden door middel van kleine persoonlijke netwerken. Stel de volgende situatie voor, het monitoringsapparaat heeft een meting gedaan en gaat vervolgens data versturen naar de eindgebruiker. Deze gebruiker heeft een app waar de data uiteindelijk naartoe moet. Vaak wordt er dan gebruikt gemaakt van erg kleine draadloze persoonlijke netwerken. Dit betekent dat het bereik van het netwerk erg beperkt blijft. Een voorbeeld hiervan is een: </w:t>
       </w:r>
       <w:r>
         <w:t xml:space="preserve">low </w:t>
@@ -309,31 +393,125 @@
         <w:t>6LoWPAN</w:t>
       </w:r>
       <w:r>
-        <w:t xml:space="preserve">). 3G, LTE en Bluetooth zijn andere voorbeelden van persoonlijke netwerken. Het voordeel van deze netwerken is dat een aanvaller fysiek erg dichtbij moet zijn om een aanval te realiseren. Daarbij is communicatie naar het internet eigenlijk geëlimineerd en zijn de bovengenoemde aspecten (zoals een remote shell </w:t>
+        <w:t>). 3G, LTE en Bluetooth zijn andere voorbeelden van persoonlijke netwerken. Het voordeel van deze netwerken is dat een aanvaller fysiek erg dichtbij moet zijn om een aanval te realiseren.</w:t>
+      </w:r>
+      <w:r>
+        <w:t xml:space="preserve"> </w:t>
+      </w:r>
+      <w:r>
+        <w:t xml:space="preserve">We moeten in gedachte houden dat dit soort apparaten niet erg krachtig zijn en dus niet goed kunnen werken met versleuteling. </w:t>
+      </w:r>
+      <w:r>
+        <w:t xml:space="preserve">Daarbij hebben ze ook een minimale batterijduur, en deze energie moet zo efficient mogelijk worden gebruikt. </w:t>
+      </w:r>
+      <w:r>
+        <w:t>Een mobiel apparaat daarentegen</w:t>
+      </w:r>
+      <w:r>
+        <w:t>, heeft deze nadelen niet en is</w:t>
+      </w:r>
+      <w:r>
+        <w:t xml:space="preserve"> veel en vele mate krachtiger en kan in wezen dus wel de load aan die het versleutelen met zich mee brengt</w:t>
+      </w:r>
+      <w:r>
+        <w:t xml:space="preserve"> (Ahmed A. </w:t>
       </w:r>
       <w:proofErr w:type="spellStart"/>
       <w:r>
-        <w:t>vulnerability</w:t>
+        <w:t>Mawgoud</w:t>
       </w:r>
       <w:proofErr w:type="spellEnd"/>
       <w:r>
-        <w:t xml:space="preserve">) niet meer van toepassing. We moeten in gedachte houden dat dit soort apparaten niet erg krachtig zijn en dus niet goed kunnen werken met versleuteling. </w:t>
-      </w:r>
-      <w:r>
-        <w:t xml:space="preserve">Daarbij hebben ze ook een minimale batterijduur, en deze energie moet zo efficient mogelijk worden gebruikt. </w:t>
-      </w:r>
-      <w:r>
-        <w:t>Een mobiel apparaat daarentegen</w:t>
-      </w:r>
-      <w:r>
-        <w:t>, heeft deze nadelen niet en is</w:t>
-      </w:r>
-      <w:r>
-        <w:t xml:space="preserve"> veel en vele mate krachtiger en kan in wezen dus wel de load aan die het versleutelen met zich mee brengt.</w:t>
+        <w:t>)</w:t>
+      </w:r>
+      <w:r>
+        <w:t>.</w:t>
+      </w:r>
+      <w:r>
+        <w:t xml:space="preserve"> </w:t>
+      </w:r>
+      <w:r>
+        <w:t xml:space="preserve">Door het gebruiken van de kleine draadloze netwerken verminderen we de kans dat integriteit verloren gaat, maar elimineren hem niet volledig. </w:t>
+      </w:r>
+    </w:p>
+    <w:p>
+      <w:r>
+        <w:t>Naast integriteit moet de monitoringsapparaten bovenal veilig zijn, daarom kijken we wat de beste beveiligingsmethodieken er zijn om dit te kunnen realiseren. Er wordt gekeken naar de onderste methodes:</w:t>
+      </w:r>
+    </w:p>
+    <w:p>
+      <w:pPr>
+        <w:numPr>
+          <w:ilvl w:val="0"/>
+          <w:numId w:val="6"/>
+        </w:numPr>
+        <w:spacing w:after="0"/>
+      </w:pPr>
+      <w:r>
+        <w:t xml:space="preserve">Encryptie </w:t>
+      </w:r>
+    </w:p>
+    <w:p>
+      <w:pPr>
+        <w:numPr>
+          <w:ilvl w:val="0"/>
+          <w:numId w:val="6"/>
+        </w:numPr>
+        <w:spacing w:after="0"/>
+      </w:pPr>
+      <w:r>
+        <w:t>Autorisatie</w:t>
+      </w:r>
+    </w:p>
+    <w:p>
+      <w:pPr>
+        <w:numPr>
+          <w:ilvl w:val="0"/>
+          <w:numId w:val="6"/>
+        </w:numPr>
+        <w:spacing w:after="0"/>
+      </w:pPr>
+      <w:r>
+        <w:t>RFID Authenticatie</w:t>
+      </w:r>
+    </w:p>
+    <w:p>
+      <w:pPr>
+        <w:numPr>
+          <w:ilvl w:val="0"/>
+          <w:numId w:val="6"/>
+        </w:numPr>
+        <w:spacing w:after="0"/>
+      </w:pPr>
+      <w:r>
+        <w:t>Monitoring</w:t>
+      </w:r>
+    </w:p>
+    <w:p>
+      <w:pPr>
+        <w:spacing w:after="0"/>
+        <w:ind w:left="720"/>
+      </w:pPr>
+    </w:p>
+    <w:p>
+      <w:r>
+        <w:t>Allereerst moeten we kijken naar wat de beste criteria zijn</w:t>
+      </w:r>
+      <w:r>
+        <w:t xml:space="preserve"> om antwoord te kunnen geven op de vraag welke het beste is</w:t>
+      </w:r>
+      <w:r>
+        <w:t xml:space="preserve">. Binnen </w:t>
+      </w:r>
+      <w:r>
+        <w:t xml:space="preserve">beveiligingsmethodes </w:t>
+      </w:r>
+      <w:r>
+        <w:t>zijn er talloze principes die kunnen worden nageleefd. Deze principes dekken op zichzelf bijna alle kaders af die rond beveiliging een rol spelen. Met medische apparaten zijn dit er eigenlijk te veel om mee in te nemen in deze analyse</w:t>
       </w:r>
       <w:sdt>
         <w:sdtPr>
-          <w:id w:val="2002156696"/>
+          <w:id w:val="1801956969"/>
           <w:citation/>
         </w:sdtPr>
         <w:sdtEndPr/>
@@ -342,7 +520,7 @@
             <w:fldChar w:fldCharType="begin"/>
           </w:r>
           <w:r>
-            <w:instrText xml:space="preserve"> CITATION Ahm \l 1043 </w:instrText>
+            <w:instrText xml:space="preserve"> CITATION Som19 \l 1043 </w:instrText>
           </w:r>
           <w:r>
             <w:fldChar w:fldCharType="separate"/>
@@ -351,24 +529,210 @@
             <w:rPr>
               <w:noProof/>
             </w:rPr>
-            <w:t xml:space="preserve"> (Ahmed A. Mawgoud)</w:t>
+            <w:t xml:space="preserve"> (Somayeh Nasiri, 2019)</w:t>
           </w:r>
           <w:r>
             <w:fldChar w:fldCharType="end"/>
           </w:r>
         </w:sdtContent>
       </w:sdt>
+      <w:r>
+        <w:t>, daarom is er een selectie gemaakt uit de ‘belangrijkste’ van deze principes:</w:t>
+      </w:r>
+    </w:p>
+    <w:p>
+      <w:pPr>
+        <w:rPr>
+          <w:i/>
+          <w:iCs/>
+        </w:rPr>
+      </w:pPr>
+      <w:r>
+        <w:rPr>
+          <w:i/>
+          <w:iCs/>
+        </w:rPr>
+        <w:t>De CIA-principes:</w:t>
+      </w:r>
     </w:p>
     <w:p>
       <w:pPr>
         <w:pStyle w:val="Lijstalinea"/>
         <w:numPr>
           <w:ilvl w:val="0"/>
-          <w:numId w:val="1"/>
+          <w:numId w:val="5"/>
         </w:numPr>
       </w:pPr>
-      <w:r>
-        <w:t>Wat zijn de beste beveiligingsmethodes die gebruikt kunnen worden?</w:t>
+      <w:proofErr w:type="spellStart"/>
+      <w:r>
+        <w:t>Confidentiality</w:t>
+      </w:r>
+      <w:proofErr w:type="spellEnd"/>
+      <w:r>
+        <w:br/>
+      </w:r>
+      <w:r>
+        <w:t>Het is erg van belang dat gegevens die worden overgezonden van sensor, naar telefoon en van telefoon, dat deze ten alle tijden confidentieel blijven. Dit omdat het erg privacygevoelige medische data</w:t>
+      </w:r>
+      <w:r>
+        <w:t xml:space="preserve"> is en niet zomaar ingezien mag worden. Dit ook mede bepaalt door regel- en wetgeving (bijvoorbeeld de AVG).</w:t>
+      </w:r>
+    </w:p>
+    <w:p>
+      <w:r>
+        <w:br w:type="page"/>
+      </w:r>
+    </w:p>
+    <w:p>
+      <w:pPr>
+        <w:pStyle w:val="Lijstalinea"/>
+        <w:numPr>
+          <w:ilvl w:val="0"/>
+          <w:numId w:val="5"/>
+        </w:numPr>
+      </w:pPr>
+      <w:proofErr w:type="spellStart"/>
+      <w:r>
+        <w:lastRenderedPageBreak/>
+        <w:t>Integrity</w:t>
+      </w:r>
+      <w:proofErr w:type="spellEnd"/>
+      <w:r>
+        <w:t xml:space="preserve"> </w:t>
+      </w:r>
+    </w:p>
+    <w:p>
+      <w:pPr>
+        <w:pStyle w:val="Lijstalinea"/>
+      </w:pPr>
+      <w:r>
+        <w:t>Er moet een garantie zijn dat de data die uiteindelijk verstuurd wel integer is, omdat dit soort monitoringsapparaten een zeer belangrijke rol spelen bij het toedienen van insuline.  Aan de hand van de geven informatie moet de eindgebruiker uiteindelijk een hoeveelheid insuline toedienen, en bij een verkeerde dosering kan het goed mis gaan.</w:t>
+      </w:r>
+    </w:p>
+    <w:p>
+      <w:pPr>
+        <w:pStyle w:val="Lijstalinea"/>
+      </w:pPr>
+    </w:p>
+    <w:p>
+      <w:pPr>
+        <w:pStyle w:val="Lijstalinea"/>
+        <w:numPr>
+          <w:ilvl w:val="0"/>
+          <w:numId w:val="5"/>
+        </w:numPr>
+      </w:pPr>
+      <w:r>
+        <w:t>Availability</w:t>
+      </w:r>
+    </w:p>
+    <w:p>
+      <w:pPr>
+        <w:pStyle w:val="Lijstalinea"/>
+      </w:pPr>
+      <w:r>
+        <w:t xml:space="preserve">Een ander zeer belangrijk aspect is dat de apparaten altijd </w:t>
+      </w:r>
+      <w:r>
+        <w:t>beschikbaar</w:t>
+      </w:r>
+      <w:r>
+        <w:t xml:space="preserve"> moeten </w:t>
+      </w:r>
+      <w:r>
+        <w:t xml:space="preserve">zijn, anders zouden bloedwaardes niet gemeten kunnen worden wat ook weer zeer nare gevolgen van dien heeft. </w:t>
+      </w:r>
+    </w:p>
+    <w:p>
+      <w:pPr>
+        <w:rPr>
+          <w:i/>
+          <w:iCs/>
+        </w:rPr>
+      </w:pPr>
+      <w:r>
+        <w:rPr>
+          <w:i/>
+          <w:iCs/>
+        </w:rPr>
+        <w:t>En daarbij nog andere twee belangrijke aspecten</w:t>
+      </w:r>
+      <w:r>
+        <w:rPr>
+          <w:i/>
+          <w:iCs/>
+        </w:rPr>
+        <w:t>:</w:t>
+      </w:r>
+    </w:p>
+    <w:p>
+      <w:pPr>
+        <w:pStyle w:val="Lijstalinea"/>
+        <w:numPr>
+          <w:ilvl w:val="0"/>
+          <w:numId w:val="5"/>
+        </w:numPr>
+      </w:pPr>
+      <w:proofErr w:type="spellStart"/>
+      <w:r>
+        <w:t>Reliability</w:t>
+      </w:r>
+      <w:proofErr w:type="spellEnd"/>
+      <w:r>
+        <w:t xml:space="preserve"> </w:t>
+      </w:r>
+    </w:p>
+    <w:p>
+      <w:pPr>
+        <w:pStyle w:val="Lijstalinea"/>
+      </w:pPr>
+      <w:r>
+        <w:t>Net zoals dat het apparaat goed beschikbaar moet zijn moet het apparaat ook over een bepaalde robuustheid beschikken. Het kan natuurlijk niet zo zijn dat het apparaat aan de hand van buiten liggende factoren niet of onvoldoende functioneert.</w:t>
+      </w:r>
+    </w:p>
+    <w:p>
+      <w:pPr>
+        <w:pStyle w:val="Lijstalinea"/>
+      </w:pPr>
+    </w:p>
+    <w:p>
+      <w:pPr>
+        <w:pStyle w:val="Lijstalinea"/>
+        <w:numPr>
+          <w:ilvl w:val="0"/>
+          <w:numId w:val="5"/>
+        </w:numPr>
+      </w:pPr>
+      <w:r>
+        <w:t>Account</w:t>
+      </w:r>
+      <w:r>
+        <w:t>a</w:t>
+      </w:r>
+      <w:r>
+        <w:t>bi</w:t>
+      </w:r>
+      <w:r>
+        <w:t>li</w:t>
+      </w:r>
+      <w:r>
+        <w:t xml:space="preserve">ty </w:t>
+      </w:r>
+    </w:p>
+    <w:p>
+      <w:pPr>
+        <w:pStyle w:val="Lijstalinea"/>
+      </w:pPr>
+      <w:r>
+        <w:t xml:space="preserve">Er moet een soort </w:t>
+      </w:r>
+      <w:proofErr w:type="spellStart"/>
+      <w:r>
+        <w:t>logging</w:t>
+      </w:r>
+      <w:proofErr w:type="spellEnd"/>
+      <w:r>
+        <w:t xml:space="preserve"> plaatsvinden zodat er nagekeken kan worden wie, en hoe het uiteindelijk is gegaan. Mede door dit punt hebben we dan ook een schakel in het systeem die we kunnen aanspreken als het een keer fout gaat.</w:t>
       </w:r>
     </w:p>
     <w:p>
@@ -388,137 +752,234 @@
     </w:p>
     <w:p>
       <w:pPr>
-        <w:numPr>
-          <w:ilvl w:val="0"/>
-          <w:numId w:val="6"/>
-        </w:numPr>
         <w:spacing w:after="0"/>
       </w:pPr>
       <w:r>
         <w:t xml:space="preserve">Encryptie </w:t>
       </w:r>
-    </w:p>
-    <w:p>
-      <w:pPr>
-        <w:numPr>
-          <w:ilvl w:val="0"/>
-          <w:numId w:val="6"/>
-        </w:numPr>
+      <w:r>
+        <w:t>z</w:t>
+      </w:r>
+      <w:r>
+        <w:t xml:space="preserve">orgt in weze wel voor veel betrouwbaarheid. Maar garandeert echter niet integriteit. Sommige protocollen die voor encryptie gebruikt kunnen worden kunnen dit wel, maar dit zorgt voor best wel veel overhead. Het probleem hiermee is dat de </w:t>
+      </w:r>
+      <w:proofErr w:type="spellStart"/>
+      <w:r>
+        <w:t>IoT</w:t>
+      </w:r>
+      <w:proofErr w:type="spellEnd"/>
+      <w:r>
+        <w:t xml:space="preserve"> apparaten maar een beperkte opslag en rekenvermogen hebben wat in weze weer de </w:t>
+      </w:r>
+      <w:proofErr w:type="spellStart"/>
+      <w:r>
+        <w:t>availibility</w:t>
+      </w:r>
+      <w:proofErr w:type="spellEnd"/>
+      <w:r>
+        <w:t xml:space="preserve"> vermindert.</w:t>
+      </w:r>
+      <w:r>
+        <w:t xml:space="preserve"> </w:t>
+      </w:r>
+      <w:r>
+        <w:tab/>
+      </w:r>
+      <w:r>
+        <w:tab/>
+      </w:r>
+      <w:r>
+        <w:tab/>
+      </w:r>
+      <w:r>
+        <w:tab/>
+      </w:r>
+      <w:r>
+        <w:t>Autorisatie</w:t>
+      </w:r>
+      <w:r>
+        <w:t xml:space="preserve"> door middel van wachtwoordgebruik</w:t>
+      </w:r>
+      <w:r>
+        <w:t>.</w:t>
+      </w:r>
+      <w:r>
+        <w:t xml:space="preserve"> </w:t>
+      </w:r>
+      <w:r>
+        <w:t xml:space="preserve">Er moeten natuurlijk wel dingen gedaan worden met autorisatie. </w:t>
+      </w:r>
+      <w:r>
+        <w:t xml:space="preserve">Hierbij is he van belang dat er nog bijvoorbeeld een controleslag wordt gemaakt naar de eindgebruiker toe. Het apparaat berekent bijvoorbeeld een waarde voor de insuline en daarbij moet de eindgebruiker dus </w:t>
+      </w:r>
+      <w:r>
+        <w:t>toestemming</w:t>
+      </w:r>
+      <w:r>
+        <w:t xml:space="preserve"> geven om het toe te dienen.</w:t>
+      </w:r>
+      <w:r>
+        <w:t xml:space="preserve"> Het probleem hiermee is dat we weer een onafhankelijkheid creeeren naar een apparaat</w:t>
+      </w:r>
+      <w:r>
+        <w:t>.</w:t>
+      </w:r>
+    </w:p>
+    <w:p>
+      <w:pPr>
         <w:spacing w:after="0"/>
       </w:pPr>
       <w:r>
-        <w:t>Autorisatie</w:t>
-      </w:r>
-    </w:p>
-    <w:p>
-      <w:pPr>
-        <w:numPr>
-          <w:ilvl w:val="0"/>
-          <w:numId w:val="6"/>
-        </w:numPr>
-        <w:spacing w:after="0"/>
-      </w:pPr>
+        <w:t xml:space="preserve">Zoals eerder gesproken gebruiken </w:t>
+      </w:r>
+      <w:proofErr w:type="spellStart"/>
+      <w:r>
+        <w:t>IoT</w:t>
+      </w:r>
+      <w:proofErr w:type="spellEnd"/>
+      <w:r>
+        <w:t xml:space="preserve"> </w:t>
+      </w:r>
+      <w:proofErr w:type="spellStart"/>
+      <w:r>
+        <w:t>devices</w:t>
+      </w:r>
+      <w:proofErr w:type="spellEnd"/>
+      <w:r>
+        <w:t xml:space="preserve"> vaak </w:t>
+      </w:r>
+      <w:proofErr w:type="spellStart"/>
+      <w:r>
+        <w:t>linux</w:t>
+      </w:r>
+      <w:proofErr w:type="spellEnd"/>
+      <w:r>
+        <w:t>, maar laten hier de standaardwachtwoorden voor staan. Dit maakt het voor aanvallers wel gemakkelijk om bijvoorbeeld een backdoor aanval te realiseren.</w:t>
+      </w:r>
+      <w:r>
+        <w:t xml:space="preserve"> </w:t>
+      </w:r>
+      <w:r>
+        <w:tab/>
+      </w:r>
+      <w:r>
+        <w:tab/>
+      </w:r>
+      <w:r>
+        <w:tab/>
+      </w:r>
+      <w:r>
+        <w:tab/>
+      </w:r>
+      <w:r>
+        <w:tab/>
+      </w:r>
+      <w:r>
+        <w:tab/>
+      </w:r>
+      <w:r>
+        <w:tab/>
+      </w:r>
+      <w:r>
+        <w:tab/>
+      </w:r>
+      <w:r>
+        <w:tab/>
+      </w:r>
+      <w:r>
+        <w:tab/>
+      </w:r>
+      <w:r>
+        <w:tab/>
+      </w:r>
+      <w:r>
+        <w:tab/>
+      </w:r>
       <w:r>
         <w:t>RFID Authenticatie</w:t>
       </w:r>
-    </w:p>
-    <w:p>
-      <w:pPr>
-        <w:numPr>
-          <w:ilvl w:val="0"/>
-          <w:numId w:val="6"/>
-        </w:numPr>
-        <w:spacing w:after="0"/>
-      </w:pPr>
+      <w:r>
+        <w:t xml:space="preserve">. </w:t>
+      </w:r>
+      <w:r>
+        <w:t>We kunnen door middel van een NFC chip in een mobiele telefoon authenticatie toevoegen. Hiermee weet het apparaat dan dat het mobiele device als legitiem wordt beschouwd en hiermee dus veilig mee kan communiceren.</w:t>
+      </w:r>
+      <w:r>
+        <w:t xml:space="preserve"> Daarbij is een telefoon al een persoonlijk apparaat en een aanvaller zou hie</w:t>
+      </w:r>
+      <w:r>
+        <w:t xml:space="preserve">rvoor dus wel fysiek aanwezig moeten zijn voor dat hij of zij in staat is om de authenticatie mogelijk te maken. (Heeft ook een beetje betrekking op de </w:t>
+      </w:r>
+      <w:proofErr w:type="spellStart"/>
+      <w:r>
+        <w:t>whitelist</w:t>
+      </w:r>
+      <w:proofErr w:type="spellEnd"/>
+      <w:r>
+        <w:t xml:space="preserve">) i.c.m. met een </w:t>
+      </w:r>
+      <w:proofErr w:type="spellStart"/>
+      <w:r>
+        <w:t>fingerprint</w:t>
+      </w:r>
+      <w:proofErr w:type="spellEnd"/>
+      <w:r>
+        <w:t xml:space="preserve"> en of wachtwoord op de telefoon zelf maakt een goede beveiligingsmethodiek.</w:t>
+      </w:r>
+      <w:r>
+        <w:t xml:space="preserve"> </w:t>
+      </w:r>
+      <w:r>
+        <w:tab/>
+      </w:r>
       <w:r>
         <w:t>Monitoring</w:t>
       </w:r>
-    </w:p>
-    <w:p>
-      <w:pPr>
-        <w:spacing w:after="0"/>
-        <w:ind w:left="720"/>
-      </w:pPr>
-    </w:p>
-    <w:p>
-      <w:r>
-        <w:t xml:space="preserve">Allereerst moeten we kijken naar wat de beste criteria zijn om deze vraag te kunnen beantwoorden. Binnen </w:t>
-      </w:r>
-      <w:r>
-        <w:t xml:space="preserve">beveiligingsmethodes </w:t>
-      </w:r>
-      <w:r>
-        <w:t>zijn er talloze principes die kunnen worden nageleefd. Deze principes dekken op zichzelf bijna alle kaders af die rond beveiliging een rol spelen. Met medische apparaten zijn dit er eigenlijk te veel om mee in te nemen in deze analyse, daarom is er een selectie gemaakt uit de ‘belangrijkste’ van deze principes:</w:t>
-      </w:r>
-      <w:r>
-        <w:br/>
-      </w:r>
-    </w:p>
-    <w:p>
-      <w:pPr>
-        <w:rPr>
-          <w:i/>
-          <w:iCs/>
-        </w:rPr>
-      </w:pPr>
-      <w:r>
-        <w:rPr>
-          <w:i/>
-          <w:iCs/>
-        </w:rPr>
-        <w:t>De CIA-principes:</w:t>
-      </w:r>
-    </w:p>
-    <w:p>
-      <w:pPr>
-        <w:pStyle w:val="Lijstalinea"/>
-        <w:numPr>
-          <w:ilvl w:val="0"/>
-          <w:numId w:val="5"/>
-        </w:numPr>
-      </w:pPr>
+      <w:r>
+        <w:t>, z</w:t>
+      </w:r>
+      <w:r>
+        <w:t xml:space="preserve">oals al eerder gezegd is het bijhouden van logs essentieel om vaak ook juridische aspecten af te dekken (denk hierbij aan </w:t>
+      </w:r>
+      <w:r>
+        <w:t>non-</w:t>
+      </w:r>
       <w:proofErr w:type="spellStart"/>
       <w:r>
-        <w:t>Confidentialtiy</w:t>
+        <w:t>repudiation</w:t>
       </w:r>
       <w:proofErr w:type="spellEnd"/>
-    </w:p>
-    <w:p>
-      <w:pPr>
-        <w:pStyle w:val="Lijstalinea"/>
-      </w:pPr>
-      <w:r>
-        <w:t>Het is erg van belang dat gegevens die worden overgezonden van sensor, naar telefoon en van telefoon, dat deze ten alle tijden confidentieel blijven. Dit omdat het erg privacygevoelige medische data</w:t>
-      </w:r>
-      <w:r>
-        <w:t xml:space="preserve"> is en niet zomaar ingezien mag worden. Dit ook mede bepaalt door regel- en wetgeving (bijvoorbeeld de AVG).</w:t>
-      </w:r>
-    </w:p>
-    <w:p>
-      <w:pPr>
-        <w:pStyle w:val="Lijstalinea"/>
-      </w:pPr>
-    </w:p>
-    <w:p>
-      <w:pPr>
-        <w:pStyle w:val="Lijstalinea"/>
-        <w:numPr>
-          <w:ilvl w:val="0"/>
-          <w:numId w:val="5"/>
-        </w:numPr>
-      </w:pPr>
+      <w:r>
+        <w:t>)</w:t>
+      </w:r>
+      <w:r>
+        <w:t xml:space="preserve">. Het is dus ook van belang dat dit deel wordt afgedekt. Draagt in weze niet zo bij aan de betrouwbaarheid. Wel aan de </w:t>
+      </w:r>
+      <w:r>
+        <w:t>integriteit</w:t>
+      </w:r>
+      <w:r>
+        <w:t xml:space="preserve"> </w:t>
+      </w:r>
+      <w:r>
+        <w:t>betreffende</w:t>
+      </w:r>
+      <w:r>
+        <w:t xml:space="preserve"> de apparaat zijde. </w:t>
+      </w:r>
+      <w:r>
+        <w:t xml:space="preserve"> </w:t>
+      </w:r>
       <w:proofErr w:type="spellStart"/>
       <w:r>
-        <w:t>Intergrtiy</w:t>
+        <w:t>Accountibility</w:t>
       </w:r>
       <w:proofErr w:type="spellEnd"/>
-    </w:p>
-    <w:p>
-      <w:pPr>
-        <w:pStyle w:val="Lijstalinea"/>
-      </w:pPr>
-      <w:r>
-        <w:t>Er moet een garantie zijn dat de data die uiteindelijk verstuurd wel integer is, omdat dit soort monitoringsapparaten een zeer belangrijke rol spelen bij het toedienen van insuline.  Aan de hand van de geven informatie moet de eindgebruiker uiteindelijk een hoeveelheid insuline toedienen, en bij een verkeerde dosering kan het goed mis gaan.</w:t>
+      <w:r>
+        <w:t xml:space="preserve"> wordt hier ook mee afgedekt</w:t>
+      </w:r>
+      <w:r>
+        <w:t>.</w:t>
       </w:r>
     </w:p>
     <w:p>
@@ -526,400 +987,1198 @@
         <w:br w:type="page"/>
       </w:r>
     </w:p>
-    <w:p>
-      <w:pPr>
-        <w:pStyle w:val="Lijstalinea"/>
-      </w:pPr>
-    </w:p>
-    <w:p>
-      <w:pPr>
-        <w:pStyle w:val="Lijstalinea"/>
-        <w:numPr>
-          <w:ilvl w:val="0"/>
-          <w:numId w:val="5"/>
-        </w:numPr>
-      </w:pPr>
-      <w:proofErr w:type="spellStart"/>
-      <w:r>
-        <w:t>Avalaibility</w:t>
-      </w:r>
-      <w:proofErr w:type="spellEnd"/>
-    </w:p>
-    <w:p>
-      <w:pPr>
-        <w:pStyle w:val="Lijstalinea"/>
-      </w:pPr>
-      <w:r>
-        <w:t xml:space="preserve">Een ander zeer belangrijk aspect is dat de apparaten altijd </w:t>
-      </w:r>
-      <w:r>
-        <w:t>beschikbaar</w:t>
-      </w:r>
-      <w:r>
-        <w:t xml:space="preserve"> moeten </w:t>
-      </w:r>
-      <w:r>
-        <w:t xml:space="preserve">zijn, anders zouden bloedwaardes niet gemeten kunnen worden wat ook weer zeer nare gevolgen van dien heeft. </w:t>
-      </w:r>
-    </w:p>
-    <w:p>
-      <w:pPr>
-        <w:rPr>
-          <w:i/>
-          <w:iCs/>
-        </w:rPr>
-      </w:pPr>
-      <w:r>
-        <w:rPr>
-          <w:i/>
-          <w:iCs/>
-        </w:rPr>
-        <w:t>En daarbij nog andere twee belangrijke aspecten</w:t>
-      </w:r>
-      <w:r>
-        <w:rPr>
-          <w:i/>
-          <w:iCs/>
-        </w:rPr>
-        <w:t>:</w:t>
-      </w:r>
-    </w:p>
-    <w:p>
-      <w:pPr>
-        <w:pStyle w:val="Lijstalinea"/>
-        <w:numPr>
-          <w:ilvl w:val="0"/>
-          <w:numId w:val="5"/>
-        </w:numPr>
-      </w:pPr>
-      <w:proofErr w:type="spellStart"/>
-      <w:r>
-        <w:t>Reliability</w:t>
-      </w:r>
-      <w:proofErr w:type="spellEnd"/>
+    <w:tbl>
+      <w:tblPr>
+        <w:tblStyle w:val="Onopgemaaktetabel5"/>
+        <w:tblpPr w:leftFromText="141" w:rightFromText="141" w:vertAnchor="text" w:horzAnchor="margin" w:tblpXSpec="center" w:tblpY="669"/>
+        <w:tblW w:w="10983" w:type="dxa"/>
+        <w:tblLook w:val="04A0" w:firstRow="1" w:lastRow="0" w:firstColumn="1" w:lastColumn="0" w:noHBand="0" w:noVBand="1"/>
+      </w:tblPr>
+      <w:tblGrid>
+        <w:gridCol w:w="2255"/>
+        <w:gridCol w:w="1805"/>
+        <w:gridCol w:w="1276"/>
+        <w:gridCol w:w="1439"/>
+        <w:gridCol w:w="1387"/>
+        <w:gridCol w:w="1768"/>
+        <w:gridCol w:w="1053"/>
+      </w:tblGrid>
+      <w:tr>
+        <w:trPr>
+          <w:cnfStyle w:val="100000000000" w:firstRow="1" w:lastRow="0" w:firstColumn="0" w:lastColumn="0" w:oddVBand="0" w:evenVBand="0" w:oddHBand="0" w:evenHBand="0" w:firstRowFirstColumn="0" w:firstRowLastColumn="0" w:lastRowFirstColumn="0" w:lastRowLastColumn="0"/>
+          <w:trHeight w:val="315"/>
+        </w:trPr>
+        <w:tc>
+          <w:tcPr>
+            <w:cnfStyle w:val="001000000100" w:firstRow="0" w:lastRow="0" w:firstColumn="1" w:lastColumn="0" w:oddVBand="0" w:evenVBand="0" w:oddHBand="0" w:evenHBand="0" w:firstRowFirstColumn="1" w:firstRowLastColumn="0" w:lastRowFirstColumn="0" w:lastRowLastColumn="0"/>
+            <w:tcW w:w="2255" w:type="dxa"/>
+            <w:noWrap/>
+            <w:hideMark/>
+          </w:tcPr>
+          <w:p>
+            <w:pPr>
+              <w:rPr>
+                <w:rFonts w:ascii="Calibri" w:eastAsia="Times New Roman" w:hAnsi="Calibri" w:cs="Calibri"/>
+                <w:b/>
+                <w:bCs/>
+                <w:color w:val="FFFFFF"/>
+                <w:lang w:eastAsia="nl-NL"/>
+              </w:rPr>
+            </w:pPr>
+            <w:r>
+              <w:rPr>
+                <w:rFonts w:ascii="Calibri" w:eastAsia="Times New Roman" w:hAnsi="Calibri" w:cs="Calibri"/>
+                <w:b/>
+                <w:bCs/>
+                <w:color w:val="FFFFFF"/>
+                <w:lang w:eastAsia="nl-NL"/>
+              </w:rPr>
+              <w:lastRenderedPageBreak/>
+              <w:t>Waarde</w:t>
+            </w:r>
+          </w:p>
+        </w:tc>
+        <w:tc>
+          <w:tcPr>
+            <w:tcW w:w="1805" w:type="dxa"/>
+            <w:noWrap/>
+            <w:hideMark/>
+          </w:tcPr>
+          <w:p>
+            <w:pPr>
+              <w:cnfStyle w:val="100000000000" w:firstRow="1" w:lastRow="0" w:firstColumn="0" w:lastColumn="0" w:oddVBand="0" w:evenVBand="0" w:oddHBand="0" w:evenHBand="0" w:firstRowFirstColumn="0" w:firstRowLastColumn="0" w:lastRowFirstColumn="0" w:lastRowLastColumn="0"/>
+              <w:rPr>
+                <w:rFonts w:ascii="Calibri" w:eastAsia="Times New Roman" w:hAnsi="Calibri" w:cs="Calibri"/>
+                <w:b/>
+                <w:bCs/>
+                <w:color w:val="FFFFFF"/>
+                <w:lang w:eastAsia="nl-NL"/>
+              </w:rPr>
+            </w:pPr>
+            <w:proofErr w:type="spellStart"/>
+            <w:r>
+              <w:rPr>
+                <w:rFonts w:ascii="Calibri" w:eastAsia="Times New Roman" w:hAnsi="Calibri" w:cs="Calibri"/>
+                <w:b/>
+                <w:bCs/>
+                <w:color w:val="FFFFFF"/>
+                <w:lang w:eastAsia="nl-NL"/>
+              </w:rPr>
+              <w:t>Confidentiality</w:t>
+            </w:r>
+            <w:proofErr w:type="spellEnd"/>
+          </w:p>
+        </w:tc>
+        <w:tc>
+          <w:tcPr>
+            <w:tcW w:w="1276" w:type="dxa"/>
+            <w:noWrap/>
+            <w:hideMark/>
+          </w:tcPr>
+          <w:p>
+            <w:pPr>
+              <w:cnfStyle w:val="100000000000" w:firstRow="1" w:lastRow="0" w:firstColumn="0" w:lastColumn="0" w:oddVBand="0" w:evenVBand="0" w:oddHBand="0" w:evenHBand="0" w:firstRowFirstColumn="0" w:firstRowLastColumn="0" w:lastRowFirstColumn="0" w:lastRowLastColumn="0"/>
+              <w:rPr>
+                <w:rFonts w:ascii="Calibri" w:eastAsia="Times New Roman" w:hAnsi="Calibri" w:cs="Calibri"/>
+                <w:b/>
+                <w:bCs/>
+                <w:color w:val="FFFFFF"/>
+                <w:lang w:eastAsia="nl-NL"/>
+              </w:rPr>
+            </w:pPr>
+            <w:proofErr w:type="spellStart"/>
+            <w:r>
+              <w:rPr>
+                <w:rFonts w:ascii="Calibri" w:eastAsia="Times New Roman" w:hAnsi="Calibri" w:cs="Calibri"/>
+                <w:b/>
+                <w:bCs/>
+                <w:color w:val="FFFFFF"/>
+                <w:lang w:eastAsia="nl-NL"/>
+              </w:rPr>
+              <w:t>Integrity</w:t>
+            </w:r>
+            <w:proofErr w:type="spellEnd"/>
+          </w:p>
+        </w:tc>
+        <w:tc>
+          <w:tcPr>
+            <w:tcW w:w="1439" w:type="dxa"/>
+            <w:noWrap/>
+            <w:hideMark/>
+          </w:tcPr>
+          <w:p>
+            <w:pPr>
+              <w:cnfStyle w:val="100000000000" w:firstRow="1" w:lastRow="0" w:firstColumn="0" w:lastColumn="0" w:oddVBand="0" w:evenVBand="0" w:oddHBand="0" w:evenHBand="0" w:firstRowFirstColumn="0" w:firstRowLastColumn="0" w:lastRowFirstColumn="0" w:lastRowLastColumn="0"/>
+              <w:rPr>
+                <w:rFonts w:ascii="Calibri" w:eastAsia="Times New Roman" w:hAnsi="Calibri" w:cs="Calibri"/>
+                <w:b/>
+                <w:bCs/>
+                <w:color w:val="FFFFFF"/>
+                <w:lang w:eastAsia="nl-NL"/>
+              </w:rPr>
+            </w:pPr>
+            <w:r>
+              <w:rPr>
+                <w:rFonts w:ascii="Calibri" w:eastAsia="Times New Roman" w:hAnsi="Calibri" w:cs="Calibri"/>
+                <w:b/>
+                <w:bCs/>
+                <w:color w:val="FFFFFF"/>
+                <w:lang w:eastAsia="nl-NL"/>
+              </w:rPr>
+              <w:t>Availability</w:t>
+            </w:r>
+          </w:p>
+        </w:tc>
+        <w:tc>
+          <w:tcPr>
+            <w:tcW w:w="1387" w:type="dxa"/>
+            <w:noWrap/>
+            <w:hideMark/>
+          </w:tcPr>
+          <w:p>
+            <w:pPr>
+              <w:cnfStyle w:val="100000000000" w:firstRow="1" w:lastRow="0" w:firstColumn="0" w:lastColumn="0" w:oddVBand="0" w:evenVBand="0" w:oddHBand="0" w:evenHBand="0" w:firstRowFirstColumn="0" w:firstRowLastColumn="0" w:lastRowFirstColumn="0" w:lastRowLastColumn="0"/>
+              <w:rPr>
+                <w:rFonts w:ascii="Calibri" w:eastAsia="Times New Roman" w:hAnsi="Calibri" w:cs="Calibri"/>
+                <w:b/>
+                <w:bCs/>
+                <w:color w:val="FFFFFF"/>
+                <w:lang w:eastAsia="nl-NL"/>
+              </w:rPr>
+            </w:pPr>
+            <w:proofErr w:type="spellStart"/>
+            <w:r>
+              <w:rPr>
+                <w:rFonts w:ascii="Calibri" w:eastAsia="Times New Roman" w:hAnsi="Calibri" w:cs="Calibri"/>
+                <w:b/>
+                <w:bCs/>
+                <w:color w:val="FFFFFF"/>
+                <w:lang w:eastAsia="nl-NL"/>
+              </w:rPr>
+              <w:t>Reliability</w:t>
+            </w:r>
+            <w:proofErr w:type="spellEnd"/>
+            <w:r>
+              <w:rPr>
+                <w:rFonts w:ascii="Calibri" w:eastAsia="Times New Roman" w:hAnsi="Calibri" w:cs="Calibri"/>
+                <w:b/>
+                <w:bCs/>
+                <w:color w:val="FFFFFF"/>
+                <w:lang w:eastAsia="nl-NL"/>
+              </w:rPr>
+              <w:t xml:space="preserve"> </w:t>
+            </w:r>
+          </w:p>
+        </w:tc>
+        <w:tc>
+          <w:tcPr>
+            <w:tcW w:w="1768" w:type="dxa"/>
+            <w:noWrap/>
+            <w:hideMark/>
+          </w:tcPr>
+          <w:p>
+            <w:pPr>
+              <w:cnfStyle w:val="100000000000" w:firstRow="1" w:lastRow="0" w:firstColumn="0" w:lastColumn="0" w:oddVBand="0" w:evenVBand="0" w:oddHBand="0" w:evenHBand="0" w:firstRowFirstColumn="0" w:firstRowLastColumn="0" w:lastRowFirstColumn="0" w:lastRowLastColumn="0"/>
+              <w:rPr>
+                <w:rFonts w:ascii="Calibri" w:eastAsia="Times New Roman" w:hAnsi="Calibri" w:cs="Calibri"/>
+                <w:b/>
+                <w:bCs/>
+                <w:color w:val="FFFFFF"/>
+                <w:lang w:eastAsia="nl-NL"/>
+              </w:rPr>
+            </w:pPr>
+            <w:r>
+              <w:rPr>
+                <w:rFonts w:ascii="Calibri" w:eastAsia="Times New Roman" w:hAnsi="Calibri" w:cs="Calibri"/>
+                <w:b/>
+                <w:bCs/>
+                <w:color w:val="FFFFFF"/>
+                <w:lang w:eastAsia="nl-NL"/>
+              </w:rPr>
+              <w:t xml:space="preserve">Accountability </w:t>
+            </w:r>
+          </w:p>
+        </w:tc>
+        <w:tc>
+          <w:tcPr>
+            <w:tcW w:w="1053" w:type="dxa"/>
+            <w:noWrap/>
+            <w:hideMark/>
+          </w:tcPr>
+          <w:p>
+            <w:pPr>
+              <w:cnfStyle w:val="100000000000" w:firstRow="1" w:lastRow="0" w:firstColumn="0" w:lastColumn="0" w:oddVBand="0" w:evenVBand="0" w:oddHBand="0" w:evenHBand="0" w:firstRowFirstColumn="0" w:firstRowLastColumn="0" w:lastRowFirstColumn="0" w:lastRowLastColumn="0"/>
+              <w:rPr>
+                <w:rFonts w:ascii="Calibri" w:eastAsia="Times New Roman" w:hAnsi="Calibri" w:cs="Calibri"/>
+                <w:b/>
+                <w:bCs/>
+                <w:color w:val="FFFFFF"/>
+                <w:lang w:eastAsia="nl-NL"/>
+              </w:rPr>
+            </w:pPr>
+            <w:r>
+              <w:rPr>
+                <w:rFonts w:ascii="Calibri" w:eastAsia="Times New Roman" w:hAnsi="Calibri" w:cs="Calibri"/>
+                <w:b/>
+                <w:bCs/>
+                <w:color w:val="FFFFFF"/>
+                <w:lang w:eastAsia="nl-NL"/>
+              </w:rPr>
+              <w:t>Score</w:t>
+            </w:r>
+          </w:p>
+        </w:tc>
+      </w:tr>
+      <w:tr>
+        <w:trPr>
+          <w:cnfStyle w:val="000000100000" w:firstRow="0" w:lastRow="0" w:firstColumn="0" w:lastColumn="0" w:oddVBand="0" w:evenVBand="0" w:oddHBand="1" w:evenHBand="0" w:firstRowFirstColumn="0" w:firstRowLastColumn="0" w:lastRowFirstColumn="0" w:lastRowLastColumn="0"/>
+          <w:trHeight w:val="300"/>
+        </w:trPr>
+        <w:tc>
+          <w:tcPr>
+            <w:cnfStyle w:val="001000000000" w:firstRow="0" w:lastRow="0" w:firstColumn="1" w:lastColumn="0" w:oddVBand="0" w:evenVBand="0" w:oddHBand="0" w:evenHBand="0" w:firstRowFirstColumn="0" w:firstRowLastColumn="0" w:lastRowFirstColumn="0" w:lastRowLastColumn="0"/>
+            <w:tcW w:w="2255" w:type="dxa"/>
+            <w:noWrap/>
+            <w:hideMark/>
+          </w:tcPr>
+          <w:p>
+            <w:pPr>
+              <w:rPr>
+                <w:rFonts w:ascii="Calibri" w:eastAsia="Times New Roman" w:hAnsi="Calibri" w:cs="Calibri"/>
+                <w:color w:val="000000"/>
+                <w:lang w:eastAsia="nl-NL"/>
+              </w:rPr>
+            </w:pPr>
+            <w:r>
+              <w:rPr>
+                <w:rFonts w:ascii="Calibri" w:eastAsia="Times New Roman" w:hAnsi="Calibri" w:cs="Calibri"/>
+                <w:color w:val="000000"/>
+                <w:lang w:eastAsia="nl-NL"/>
+              </w:rPr>
+              <w:t>Weging</w:t>
+            </w:r>
+          </w:p>
+        </w:tc>
+        <w:tc>
+          <w:tcPr>
+            <w:tcW w:w="1805" w:type="dxa"/>
+            <w:noWrap/>
+            <w:hideMark/>
+          </w:tcPr>
+          <w:p>
+            <w:pPr>
+              <w:jc w:val="right"/>
+              <w:cnfStyle w:val="000000100000" w:firstRow="0" w:lastRow="0" w:firstColumn="0" w:lastColumn="0" w:oddVBand="0" w:evenVBand="0" w:oddHBand="1" w:evenHBand="0" w:firstRowFirstColumn="0" w:firstRowLastColumn="0" w:lastRowFirstColumn="0" w:lastRowLastColumn="0"/>
+              <w:rPr>
+                <w:rFonts w:ascii="Calibri" w:eastAsia="Times New Roman" w:hAnsi="Calibri" w:cs="Calibri"/>
+                <w:color w:val="000000"/>
+                <w:lang w:eastAsia="nl-NL"/>
+              </w:rPr>
+            </w:pPr>
+            <w:r>
+              <w:rPr>
+                <w:rFonts w:ascii="Calibri" w:eastAsia="Times New Roman" w:hAnsi="Calibri" w:cs="Calibri"/>
+                <w:color w:val="000000"/>
+                <w:lang w:eastAsia="nl-NL"/>
+              </w:rPr>
+              <w:t>0.170703664</w:t>
+            </w:r>
+          </w:p>
+        </w:tc>
+        <w:tc>
+          <w:tcPr>
+            <w:tcW w:w="1276" w:type="dxa"/>
+            <w:noWrap/>
+            <w:hideMark/>
+          </w:tcPr>
+          <w:p>
+            <w:pPr>
+              <w:jc w:val="right"/>
+              <w:cnfStyle w:val="000000100000" w:firstRow="0" w:lastRow="0" w:firstColumn="0" w:lastColumn="0" w:oddVBand="0" w:evenVBand="0" w:oddHBand="1" w:evenHBand="0" w:firstRowFirstColumn="0" w:firstRowLastColumn="0" w:lastRowFirstColumn="0" w:lastRowLastColumn="0"/>
+              <w:rPr>
+                <w:rFonts w:ascii="Calibri" w:eastAsia="Times New Roman" w:hAnsi="Calibri" w:cs="Calibri"/>
+                <w:color w:val="000000"/>
+                <w:lang w:eastAsia="nl-NL"/>
+              </w:rPr>
+            </w:pPr>
+            <w:r>
+              <w:rPr>
+                <w:rFonts w:ascii="Calibri" w:eastAsia="Times New Roman" w:hAnsi="Calibri" w:cs="Calibri"/>
+                <w:color w:val="000000"/>
+                <w:lang w:eastAsia="nl-NL"/>
+              </w:rPr>
+              <w:t>0.16551735</w:t>
+            </w:r>
+          </w:p>
+        </w:tc>
+        <w:tc>
+          <w:tcPr>
+            <w:tcW w:w="1439" w:type="dxa"/>
+            <w:noWrap/>
+            <w:hideMark/>
+          </w:tcPr>
+          <w:p>
+            <w:pPr>
+              <w:jc w:val="right"/>
+              <w:cnfStyle w:val="000000100000" w:firstRow="0" w:lastRow="0" w:firstColumn="0" w:lastColumn="0" w:oddVBand="0" w:evenVBand="0" w:oddHBand="1" w:evenHBand="0" w:firstRowFirstColumn="0" w:firstRowLastColumn="0" w:lastRowFirstColumn="0" w:lastRowLastColumn="0"/>
+              <w:rPr>
+                <w:rFonts w:ascii="Calibri" w:eastAsia="Times New Roman" w:hAnsi="Calibri" w:cs="Calibri"/>
+                <w:color w:val="000000"/>
+                <w:lang w:eastAsia="nl-NL"/>
+              </w:rPr>
+            </w:pPr>
+            <w:r>
+              <w:rPr>
+                <w:rFonts w:ascii="Calibri" w:eastAsia="Times New Roman" w:hAnsi="Calibri" w:cs="Calibri"/>
+                <w:color w:val="000000"/>
+                <w:lang w:eastAsia="nl-NL"/>
+              </w:rPr>
+              <w:t>0.265678634</w:t>
+            </w:r>
+          </w:p>
+        </w:tc>
+        <w:tc>
+          <w:tcPr>
+            <w:tcW w:w="1387" w:type="dxa"/>
+            <w:noWrap/>
+            <w:hideMark/>
+          </w:tcPr>
+          <w:p>
+            <w:pPr>
+              <w:jc w:val="right"/>
+              <w:cnfStyle w:val="000000100000" w:firstRow="0" w:lastRow="0" w:firstColumn="0" w:lastColumn="0" w:oddVBand="0" w:evenVBand="0" w:oddHBand="1" w:evenHBand="0" w:firstRowFirstColumn="0" w:firstRowLastColumn="0" w:lastRowFirstColumn="0" w:lastRowLastColumn="0"/>
+              <w:rPr>
+                <w:rFonts w:ascii="Calibri" w:eastAsia="Times New Roman" w:hAnsi="Calibri" w:cs="Calibri"/>
+                <w:color w:val="000000"/>
+                <w:lang w:eastAsia="nl-NL"/>
+              </w:rPr>
+            </w:pPr>
+            <w:r>
+              <w:rPr>
+                <w:rFonts w:ascii="Calibri" w:eastAsia="Times New Roman" w:hAnsi="Calibri" w:cs="Calibri"/>
+                <w:color w:val="000000"/>
+                <w:lang w:eastAsia="nl-NL"/>
+              </w:rPr>
+              <w:t>0.259769465</w:t>
+            </w:r>
+          </w:p>
+        </w:tc>
+        <w:tc>
+          <w:tcPr>
+            <w:tcW w:w="1768" w:type="dxa"/>
+            <w:noWrap/>
+            <w:hideMark/>
+          </w:tcPr>
+          <w:p>
+            <w:pPr>
+              <w:jc w:val="right"/>
+              <w:cnfStyle w:val="000000100000" w:firstRow="0" w:lastRow="0" w:firstColumn="0" w:lastColumn="0" w:oddVBand="0" w:evenVBand="0" w:oddHBand="1" w:evenHBand="0" w:firstRowFirstColumn="0" w:firstRowLastColumn="0" w:lastRowFirstColumn="0" w:lastRowLastColumn="0"/>
+              <w:rPr>
+                <w:rFonts w:ascii="Calibri" w:eastAsia="Times New Roman" w:hAnsi="Calibri" w:cs="Calibri"/>
+                <w:color w:val="000000"/>
+                <w:lang w:eastAsia="nl-NL"/>
+              </w:rPr>
+            </w:pPr>
+            <w:r>
+              <w:rPr>
+                <w:rFonts w:ascii="Calibri" w:eastAsia="Times New Roman" w:hAnsi="Calibri" w:cs="Calibri"/>
+                <w:color w:val="000000"/>
+                <w:lang w:eastAsia="nl-NL"/>
+              </w:rPr>
+              <w:t>0.138330884</w:t>
+            </w:r>
+          </w:p>
+        </w:tc>
+        <w:tc>
+          <w:tcPr>
+            <w:tcW w:w="1053" w:type="dxa"/>
+            <w:noWrap/>
+            <w:hideMark/>
+          </w:tcPr>
+          <w:p>
+            <w:pPr>
+              <w:cnfStyle w:val="000000100000" w:firstRow="0" w:lastRow="0" w:firstColumn="0" w:lastColumn="0" w:oddVBand="0" w:evenVBand="0" w:oddHBand="1" w:evenHBand="0" w:firstRowFirstColumn="0" w:firstRowLastColumn="0" w:lastRowFirstColumn="0" w:lastRowLastColumn="0"/>
+              <w:rPr>
+                <w:rFonts w:ascii="Calibri" w:eastAsia="Times New Roman" w:hAnsi="Calibri" w:cs="Calibri"/>
+                <w:color w:val="000000"/>
+                <w:lang w:eastAsia="nl-NL"/>
+              </w:rPr>
+            </w:pPr>
+            <w:r>
+              <w:rPr>
+                <w:rFonts w:ascii="Calibri" w:eastAsia="Times New Roman" w:hAnsi="Calibri" w:cs="Calibri"/>
+                <w:color w:val="000000"/>
+                <w:lang w:eastAsia="nl-NL"/>
+              </w:rPr>
+              <w:t>-</w:t>
+            </w:r>
+          </w:p>
+        </w:tc>
+      </w:tr>
+      <w:tr>
+        <w:trPr>
+          <w:trHeight w:val="300"/>
+        </w:trPr>
+        <w:tc>
+          <w:tcPr>
+            <w:cnfStyle w:val="001000000000" w:firstRow="0" w:lastRow="0" w:firstColumn="1" w:lastColumn="0" w:oddVBand="0" w:evenVBand="0" w:oddHBand="0" w:evenHBand="0" w:firstRowFirstColumn="0" w:firstRowLastColumn="0" w:lastRowFirstColumn="0" w:lastRowLastColumn="0"/>
+            <w:tcW w:w="2255" w:type="dxa"/>
+            <w:noWrap/>
+            <w:hideMark/>
+          </w:tcPr>
+          <w:p>
+            <w:pPr>
+              <w:rPr>
+                <w:rFonts w:ascii="Calibri" w:eastAsia="Times New Roman" w:hAnsi="Calibri" w:cs="Calibri"/>
+                <w:color w:val="000000"/>
+                <w:lang w:eastAsia="nl-NL"/>
+              </w:rPr>
+            </w:pPr>
+            <w:r>
+              <w:rPr>
+                <w:rFonts w:ascii="Calibri" w:eastAsia="Times New Roman" w:hAnsi="Calibri" w:cs="Calibri"/>
+                <w:color w:val="000000"/>
+                <w:lang w:eastAsia="nl-NL"/>
+              </w:rPr>
+              <w:t>Encryptie</w:t>
+            </w:r>
+          </w:p>
+        </w:tc>
+        <w:tc>
+          <w:tcPr>
+            <w:tcW w:w="1805" w:type="dxa"/>
+            <w:noWrap/>
+            <w:hideMark/>
+          </w:tcPr>
+          <w:p>
+            <w:pPr>
+              <w:jc w:val="right"/>
+              <w:cnfStyle w:val="000000000000" w:firstRow="0" w:lastRow="0" w:firstColumn="0" w:lastColumn="0" w:oddVBand="0" w:evenVBand="0" w:oddHBand="0" w:evenHBand="0" w:firstRowFirstColumn="0" w:firstRowLastColumn="0" w:lastRowFirstColumn="0" w:lastRowLastColumn="0"/>
+              <w:rPr>
+                <w:rFonts w:ascii="Calibri" w:eastAsia="Times New Roman" w:hAnsi="Calibri" w:cs="Calibri"/>
+                <w:color w:val="000000"/>
+                <w:lang w:eastAsia="nl-NL"/>
+              </w:rPr>
+            </w:pPr>
+            <w:r>
+              <w:rPr>
+                <w:rFonts w:ascii="Calibri" w:eastAsia="Times New Roman" w:hAnsi="Calibri" w:cs="Calibri"/>
+                <w:color w:val="000000"/>
+                <w:lang w:eastAsia="nl-NL"/>
+              </w:rPr>
+              <w:t>1</w:t>
+            </w:r>
+          </w:p>
+        </w:tc>
+        <w:tc>
+          <w:tcPr>
+            <w:tcW w:w="1276" w:type="dxa"/>
+            <w:noWrap/>
+            <w:hideMark/>
+          </w:tcPr>
+          <w:p>
+            <w:pPr>
+              <w:jc w:val="right"/>
+              <w:cnfStyle w:val="000000000000" w:firstRow="0" w:lastRow="0" w:firstColumn="0" w:lastColumn="0" w:oddVBand="0" w:evenVBand="0" w:oddHBand="0" w:evenHBand="0" w:firstRowFirstColumn="0" w:firstRowLastColumn="0" w:lastRowFirstColumn="0" w:lastRowLastColumn="0"/>
+              <w:rPr>
+                <w:rFonts w:ascii="Calibri" w:eastAsia="Times New Roman" w:hAnsi="Calibri" w:cs="Calibri"/>
+                <w:color w:val="000000"/>
+                <w:lang w:eastAsia="nl-NL"/>
+              </w:rPr>
+            </w:pPr>
+            <w:r>
+              <w:rPr>
+                <w:rFonts w:ascii="Calibri" w:eastAsia="Times New Roman" w:hAnsi="Calibri" w:cs="Calibri"/>
+                <w:color w:val="000000"/>
+                <w:lang w:eastAsia="nl-NL"/>
+              </w:rPr>
+              <w:t>0</w:t>
+            </w:r>
+          </w:p>
+        </w:tc>
+        <w:tc>
+          <w:tcPr>
+            <w:tcW w:w="1439" w:type="dxa"/>
+            <w:noWrap/>
+            <w:hideMark/>
+          </w:tcPr>
+          <w:p>
+            <w:pPr>
+              <w:jc w:val="right"/>
+              <w:cnfStyle w:val="000000000000" w:firstRow="0" w:lastRow="0" w:firstColumn="0" w:lastColumn="0" w:oddVBand="0" w:evenVBand="0" w:oddHBand="0" w:evenHBand="0" w:firstRowFirstColumn="0" w:firstRowLastColumn="0" w:lastRowFirstColumn="0" w:lastRowLastColumn="0"/>
+              <w:rPr>
+                <w:rFonts w:ascii="Calibri" w:eastAsia="Times New Roman" w:hAnsi="Calibri" w:cs="Calibri"/>
+                <w:color w:val="000000"/>
+                <w:lang w:eastAsia="nl-NL"/>
+              </w:rPr>
+            </w:pPr>
+            <w:r>
+              <w:rPr>
+                <w:rFonts w:ascii="Calibri" w:eastAsia="Times New Roman" w:hAnsi="Calibri" w:cs="Calibri"/>
+                <w:color w:val="000000"/>
+                <w:lang w:eastAsia="nl-NL"/>
+              </w:rPr>
+              <w:t>0.25</w:t>
+            </w:r>
+          </w:p>
+        </w:tc>
+        <w:tc>
+          <w:tcPr>
+            <w:tcW w:w="1387" w:type="dxa"/>
+            <w:noWrap/>
+            <w:hideMark/>
+          </w:tcPr>
+          <w:p>
+            <w:pPr>
+              <w:jc w:val="right"/>
+              <w:cnfStyle w:val="000000000000" w:firstRow="0" w:lastRow="0" w:firstColumn="0" w:lastColumn="0" w:oddVBand="0" w:evenVBand="0" w:oddHBand="0" w:evenHBand="0" w:firstRowFirstColumn="0" w:firstRowLastColumn="0" w:lastRowFirstColumn="0" w:lastRowLastColumn="0"/>
+              <w:rPr>
+                <w:rFonts w:ascii="Calibri" w:eastAsia="Times New Roman" w:hAnsi="Calibri" w:cs="Calibri"/>
+                <w:color w:val="000000"/>
+                <w:lang w:eastAsia="nl-NL"/>
+              </w:rPr>
+            </w:pPr>
+            <w:r>
+              <w:rPr>
+                <w:rFonts w:ascii="Calibri" w:eastAsia="Times New Roman" w:hAnsi="Calibri" w:cs="Calibri"/>
+                <w:color w:val="000000"/>
+                <w:lang w:eastAsia="nl-NL"/>
+              </w:rPr>
+              <w:t>0</w:t>
+            </w:r>
+          </w:p>
+        </w:tc>
+        <w:tc>
+          <w:tcPr>
+            <w:tcW w:w="1768" w:type="dxa"/>
+            <w:noWrap/>
+            <w:hideMark/>
+          </w:tcPr>
+          <w:p>
+            <w:pPr>
+              <w:jc w:val="right"/>
+              <w:cnfStyle w:val="000000000000" w:firstRow="0" w:lastRow="0" w:firstColumn="0" w:lastColumn="0" w:oddVBand="0" w:evenVBand="0" w:oddHBand="0" w:evenHBand="0" w:firstRowFirstColumn="0" w:firstRowLastColumn="0" w:lastRowFirstColumn="0" w:lastRowLastColumn="0"/>
+              <w:rPr>
+                <w:rFonts w:ascii="Calibri" w:eastAsia="Times New Roman" w:hAnsi="Calibri" w:cs="Calibri"/>
+                <w:color w:val="000000"/>
+                <w:lang w:eastAsia="nl-NL"/>
+              </w:rPr>
+            </w:pPr>
+            <w:r>
+              <w:rPr>
+                <w:rFonts w:ascii="Calibri" w:eastAsia="Times New Roman" w:hAnsi="Calibri" w:cs="Calibri"/>
+                <w:color w:val="000000"/>
+                <w:lang w:eastAsia="nl-NL"/>
+              </w:rPr>
+              <w:t>0.25</w:t>
+            </w:r>
+          </w:p>
+        </w:tc>
+        <w:tc>
+          <w:tcPr>
+            <w:tcW w:w="1053" w:type="dxa"/>
+            <w:noWrap/>
+            <w:hideMark/>
+          </w:tcPr>
+          <w:p>
+            <w:pPr>
+              <w:jc w:val="right"/>
+              <w:cnfStyle w:val="000000000000" w:firstRow="0" w:lastRow="0" w:firstColumn="0" w:lastColumn="0" w:oddVBand="0" w:evenVBand="0" w:oddHBand="0" w:evenHBand="0" w:firstRowFirstColumn="0" w:firstRowLastColumn="0" w:lastRowFirstColumn="0" w:lastRowLastColumn="0"/>
+              <w:rPr>
+                <w:rFonts w:ascii="Calibri" w:eastAsia="Times New Roman" w:hAnsi="Calibri" w:cs="Calibri"/>
+                <w:color w:val="000000"/>
+                <w:lang w:eastAsia="nl-NL"/>
+              </w:rPr>
+            </w:pPr>
+            <w:r>
+              <w:rPr>
+                <w:rFonts w:ascii="Calibri" w:eastAsia="Times New Roman" w:hAnsi="Calibri" w:cs="Calibri"/>
+                <w:color w:val="000000"/>
+                <w:lang w:eastAsia="nl-NL"/>
+              </w:rPr>
+              <w:t>0.271706</w:t>
+            </w:r>
+          </w:p>
+        </w:tc>
+      </w:tr>
+      <w:tr>
+        <w:trPr>
+          <w:cnfStyle w:val="000000100000" w:firstRow="0" w:lastRow="0" w:firstColumn="0" w:lastColumn="0" w:oddVBand="0" w:evenVBand="0" w:oddHBand="1" w:evenHBand="0" w:firstRowFirstColumn="0" w:firstRowLastColumn="0" w:lastRowFirstColumn="0" w:lastRowLastColumn="0"/>
+          <w:trHeight w:val="300"/>
+        </w:trPr>
+        <w:tc>
+          <w:tcPr>
+            <w:cnfStyle w:val="001000000000" w:firstRow="0" w:lastRow="0" w:firstColumn="1" w:lastColumn="0" w:oddVBand="0" w:evenVBand="0" w:oddHBand="0" w:evenHBand="0" w:firstRowFirstColumn="0" w:firstRowLastColumn="0" w:lastRowFirstColumn="0" w:lastRowLastColumn="0"/>
+            <w:tcW w:w="2255" w:type="dxa"/>
+            <w:noWrap/>
+            <w:hideMark/>
+          </w:tcPr>
+          <w:p>
+            <w:pPr>
+              <w:rPr>
+                <w:rFonts w:ascii="Calibri" w:eastAsia="Times New Roman" w:hAnsi="Calibri" w:cs="Calibri"/>
+                <w:color w:val="000000"/>
+                <w:lang w:eastAsia="nl-NL"/>
+              </w:rPr>
+            </w:pPr>
+            <w:r>
+              <w:rPr>
+                <w:rFonts w:ascii="Calibri" w:eastAsia="Times New Roman" w:hAnsi="Calibri" w:cs="Calibri"/>
+                <w:color w:val="000000"/>
+                <w:lang w:eastAsia="nl-NL"/>
+              </w:rPr>
+              <w:t>Autorisatie  (wachtwoorden)</w:t>
+            </w:r>
+          </w:p>
+        </w:tc>
+        <w:tc>
+          <w:tcPr>
+            <w:tcW w:w="1805" w:type="dxa"/>
+            <w:noWrap/>
+            <w:hideMark/>
+          </w:tcPr>
+          <w:p>
+            <w:pPr>
+              <w:jc w:val="right"/>
+              <w:cnfStyle w:val="000000100000" w:firstRow="0" w:lastRow="0" w:firstColumn="0" w:lastColumn="0" w:oddVBand="0" w:evenVBand="0" w:oddHBand="1" w:evenHBand="0" w:firstRowFirstColumn="0" w:firstRowLastColumn="0" w:lastRowFirstColumn="0" w:lastRowLastColumn="0"/>
+              <w:rPr>
+                <w:rFonts w:ascii="Calibri" w:eastAsia="Times New Roman" w:hAnsi="Calibri" w:cs="Calibri"/>
+                <w:color w:val="000000"/>
+                <w:lang w:eastAsia="nl-NL"/>
+              </w:rPr>
+            </w:pPr>
+            <w:r>
+              <w:rPr>
+                <w:rFonts w:ascii="Calibri" w:eastAsia="Times New Roman" w:hAnsi="Calibri" w:cs="Calibri"/>
+                <w:color w:val="000000"/>
+                <w:lang w:eastAsia="nl-NL"/>
+              </w:rPr>
+              <w:t>0.75</w:t>
+            </w:r>
+          </w:p>
+        </w:tc>
+        <w:tc>
+          <w:tcPr>
+            <w:tcW w:w="1276" w:type="dxa"/>
+            <w:noWrap/>
+            <w:hideMark/>
+          </w:tcPr>
+          <w:p>
+            <w:pPr>
+              <w:jc w:val="right"/>
+              <w:cnfStyle w:val="000000100000" w:firstRow="0" w:lastRow="0" w:firstColumn="0" w:lastColumn="0" w:oddVBand="0" w:evenVBand="0" w:oddHBand="1" w:evenHBand="0" w:firstRowFirstColumn="0" w:firstRowLastColumn="0" w:lastRowFirstColumn="0" w:lastRowLastColumn="0"/>
+              <w:rPr>
+                <w:rFonts w:ascii="Calibri" w:eastAsia="Times New Roman" w:hAnsi="Calibri" w:cs="Calibri"/>
+                <w:color w:val="000000"/>
+                <w:lang w:eastAsia="nl-NL"/>
+              </w:rPr>
+            </w:pPr>
+            <w:r>
+              <w:rPr>
+                <w:rFonts w:ascii="Calibri" w:eastAsia="Times New Roman" w:hAnsi="Calibri" w:cs="Calibri"/>
+                <w:color w:val="000000"/>
+                <w:lang w:eastAsia="nl-NL"/>
+              </w:rPr>
+              <w:t>0.5</w:t>
+            </w:r>
+          </w:p>
+        </w:tc>
+        <w:tc>
+          <w:tcPr>
+            <w:tcW w:w="1439" w:type="dxa"/>
+            <w:noWrap/>
+            <w:hideMark/>
+          </w:tcPr>
+          <w:p>
+            <w:pPr>
+              <w:jc w:val="right"/>
+              <w:cnfStyle w:val="000000100000" w:firstRow="0" w:lastRow="0" w:firstColumn="0" w:lastColumn="0" w:oddVBand="0" w:evenVBand="0" w:oddHBand="1" w:evenHBand="0" w:firstRowFirstColumn="0" w:firstRowLastColumn="0" w:lastRowFirstColumn="0" w:lastRowLastColumn="0"/>
+              <w:rPr>
+                <w:rFonts w:ascii="Calibri" w:eastAsia="Times New Roman" w:hAnsi="Calibri" w:cs="Calibri"/>
+                <w:color w:val="000000"/>
+                <w:lang w:eastAsia="nl-NL"/>
+              </w:rPr>
+            </w:pPr>
+            <w:r>
+              <w:rPr>
+                <w:rFonts w:ascii="Calibri" w:eastAsia="Times New Roman" w:hAnsi="Calibri" w:cs="Calibri"/>
+                <w:color w:val="000000"/>
+                <w:lang w:eastAsia="nl-NL"/>
+              </w:rPr>
+              <w:t>0.25</w:t>
+            </w:r>
+          </w:p>
+        </w:tc>
+        <w:tc>
+          <w:tcPr>
+            <w:tcW w:w="1387" w:type="dxa"/>
+            <w:noWrap/>
+            <w:hideMark/>
+          </w:tcPr>
+          <w:p>
+            <w:pPr>
+              <w:jc w:val="right"/>
+              <w:cnfStyle w:val="000000100000" w:firstRow="0" w:lastRow="0" w:firstColumn="0" w:lastColumn="0" w:oddVBand="0" w:evenVBand="0" w:oddHBand="1" w:evenHBand="0" w:firstRowFirstColumn="0" w:firstRowLastColumn="0" w:lastRowFirstColumn="0" w:lastRowLastColumn="0"/>
+              <w:rPr>
+                <w:rFonts w:ascii="Calibri" w:eastAsia="Times New Roman" w:hAnsi="Calibri" w:cs="Calibri"/>
+                <w:color w:val="000000"/>
+                <w:lang w:eastAsia="nl-NL"/>
+              </w:rPr>
+            </w:pPr>
+            <w:r>
+              <w:rPr>
+                <w:rFonts w:ascii="Calibri" w:eastAsia="Times New Roman" w:hAnsi="Calibri" w:cs="Calibri"/>
+                <w:color w:val="000000"/>
+                <w:lang w:eastAsia="nl-NL"/>
+              </w:rPr>
+              <w:t>0.25</w:t>
+            </w:r>
+          </w:p>
+        </w:tc>
+        <w:tc>
+          <w:tcPr>
+            <w:tcW w:w="1768" w:type="dxa"/>
+            <w:noWrap/>
+            <w:hideMark/>
+          </w:tcPr>
+          <w:p>
+            <w:pPr>
+              <w:jc w:val="right"/>
+              <w:cnfStyle w:val="000000100000" w:firstRow="0" w:lastRow="0" w:firstColumn="0" w:lastColumn="0" w:oddVBand="0" w:evenVBand="0" w:oddHBand="1" w:evenHBand="0" w:firstRowFirstColumn="0" w:firstRowLastColumn="0" w:lastRowFirstColumn="0" w:lastRowLastColumn="0"/>
+              <w:rPr>
+                <w:rFonts w:ascii="Calibri" w:eastAsia="Times New Roman" w:hAnsi="Calibri" w:cs="Calibri"/>
+                <w:color w:val="000000"/>
+                <w:lang w:eastAsia="nl-NL"/>
+              </w:rPr>
+            </w:pPr>
+            <w:r>
+              <w:rPr>
+                <w:rFonts w:ascii="Calibri" w:eastAsia="Times New Roman" w:hAnsi="Calibri" w:cs="Calibri"/>
+                <w:color w:val="000000"/>
+                <w:lang w:eastAsia="nl-NL"/>
+              </w:rPr>
+              <w:t>1</w:t>
+            </w:r>
+          </w:p>
+        </w:tc>
+        <w:tc>
+          <w:tcPr>
+            <w:tcW w:w="1053" w:type="dxa"/>
+            <w:noWrap/>
+            <w:hideMark/>
+          </w:tcPr>
+          <w:p>
+            <w:pPr>
+              <w:jc w:val="right"/>
+              <w:cnfStyle w:val="000000100000" w:firstRow="0" w:lastRow="0" w:firstColumn="0" w:lastColumn="0" w:oddVBand="0" w:evenVBand="0" w:oddHBand="1" w:evenHBand="0" w:firstRowFirstColumn="0" w:firstRowLastColumn="0" w:lastRowFirstColumn="0" w:lastRowLastColumn="0"/>
+              <w:rPr>
+                <w:rFonts w:ascii="Calibri" w:eastAsia="Times New Roman" w:hAnsi="Calibri" w:cs="Calibri"/>
+                <w:color w:val="000000"/>
+                <w:lang w:eastAsia="nl-NL"/>
+              </w:rPr>
+            </w:pPr>
+            <w:r>
+              <w:rPr>
+                <w:rFonts w:ascii="Calibri" w:eastAsia="Times New Roman" w:hAnsi="Calibri" w:cs="Calibri"/>
+                <w:color w:val="000000"/>
+                <w:lang w:eastAsia="nl-NL"/>
+              </w:rPr>
+              <w:t>0.480479</w:t>
+            </w:r>
+          </w:p>
+        </w:tc>
+      </w:tr>
+      <w:tr>
+        <w:trPr>
+          <w:trHeight w:val="300"/>
+        </w:trPr>
+        <w:tc>
+          <w:tcPr>
+            <w:cnfStyle w:val="001000000000" w:firstRow="0" w:lastRow="0" w:firstColumn="1" w:lastColumn="0" w:oddVBand="0" w:evenVBand="0" w:oddHBand="0" w:evenHBand="0" w:firstRowFirstColumn="0" w:firstRowLastColumn="0" w:lastRowFirstColumn="0" w:lastRowLastColumn="0"/>
+            <w:tcW w:w="2255" w:type="dxa"/>
+            <w:noWrap/>
+            <w:hideMark/>
+          </w:tcPr>
+          <w:p>
+            <w:pPr>
+              <w:rPr>
+                <w:rFonts w:ascii="Calibri" w:eastAsia="Times New Roman" w:hAnsi="Calibri" w:cs="Calibri"/>
+                <w:color w:val="000000"/>
+                <w:lang w:eastAsia="nl-NL"/>
+              </w:rPr>
+            </w:pPr>
+            <w:r>
+              <w:rPr>
+                <w:rFonts w:ascii="Calibri" w:eastAsia="Times New Roman" w:hAnsi="Calibri" w:cs="Calibri"/>
+                <w:color w:val="000000"/>
+                <w:lang w:eastAsia="nl-NL"/>
+              </w:rPr>
+              <w:t>RFID Authenticatie</w:t>
+            </w:r>
+          </w:p>
+        </w:tc>
+        <w:tc>
+          <w:tcPr>
+            <w:tcW w:w="1805" w:type="dxa"/>
+            <w:noWrap/>
+            <w:hideMark/>
+          </w:tcPr>
+          <w:p>
+            <w:pPr>
+              <w:jc w:val="right"/>
+              <w:cnfStyle w:val="000000000000" w:firstRow="0" w:lastRow="0" w:firstColumn="0" w:lastColumn="0" w:oddVBand="0" w:evenVBand="0" w:oddHBand="0" w:evenHBand="0" w:firstRowFirstColumn="0" w:firstRowLastColumn="0" w:lastRowFirstColumn="0" w:lastRowLastColumn="0"/>
+              <w:rPr>
+                <w:rFonts w:ascii="Calibri" w:eastAsia="Times New Roman" w:hAnsi="Calibri" w:cs="Calibri"/>
+                <w:color w:val="000000"/>
+                <w:lang w:eastAsia="nl-NL"/>
+              </w:rPr>
+            </w:pPr>
+            <w:r>
+              <w:rPr>
+                <w:rFonts w:ascii="Calibri" w:eastAsia="Times New Roman" w:hAnsi="Calibri" w:cs="Calibri"/>
+                <w:color w:val="000000"/>
+                <w:lang w:eastAsia="nl-NL"/>
+              </w:rPr>
+              <w:t>0.75</w:t>
+            </w:r>
+          </w:p>
+        </w:tc>
+        <w:tc>
+          <w:tcPr>
+            <w:tcW w:w="1276" w:type="dxa"/>
+            <w:noWrap/>
+            <w:hideMark/>
+          </w:tcPr>
+          <w:p>
+            <w:pPr>
+              <w:jc w:val="right"/>
+              <w:cnfStyle w:val="000000000000" w:firstRow="0" w:lastRow="0" w:firstColumn="0" w:lastColumn="0" w:oddVBand="0" w:evenVBand="0" w:oddHBand="0" w:evenHBand="0" w:firstRowFirstColumn="0" w:firstRowLastColumn="0" w:lastRowFirstColumn="0" w:lastRowLastColumn="0"/>
+              <w:rPr>
+                <w:rFonts w:ascii="Calibri" w:eastAsia="Times New Roman" w:hAnsi="Calibri" w:cs="Calibri"/>
+                <w:color w:val="000000"/>
+                <w:lang w:eastAsia="nl-NL"/>
+              </w:rPr>
+            </w:pPr>
+            <w:r>
+              <w:rPr>
+                <w:rFonts w:ascii="Calibri" w:eastAsia="Times New Roman" w:hAnsi="Calibri" w:cs="Calibri"/>
+                <w:color w:val="000000"/>
+                <w:lang w:eastAsia="nl-NL"/>
+              </w:rPr>
+              <w:t>0.5</w:t>
+            </w:r>
+          </w:p>
+        </w:tc>
+        <w:tc>
+          <w:tcPr>
+            <w:tcW w:w="1439" w:type="dxa"/>
+            <w:noWrap/>
+            <w:hideMark/>
+          </w:tcPr>
+          <w:p>
+            <w:pPr>
+              <w:jc w:val="right"/>
+              <w:cnfStyle w:val="000000000000" w:firstRow="0" w:lastRow="0" w:firstColumn="0" w:lastColumn="0" w:oddVBand="0" w:evenVBand="0" w:oddHBand="0" w:evenHBand="0" w:firstRowFirstColumn="0" w:firstRowLastColumn="0" w:lastRowFirstColumn="0" w:lastRowLastColumn="0"/>
+              <w:rPr>
+                <w:rFonts w:ascii="Calibri" w:eastAsia="Times New Roman" w:hAnsi="Calibri" w:cs="Calibri"/>
+                <w:color w:val="000000"/>
+                <w:lang w:eastAsia="nl-NL"/>
+              </w:rPr>
+            </w:pPr>
+            <w:r>
+              <w:rPr>
+                <w:rFonts w:ascii="Calibri" w:eastAsia="Times New Roman" w:hAnsi="Calibri" w:cs="Calibri"/>
+                <w:color w:val="000000"/>
+                <w:lang w:eastAsia="nl-NL"/>
+              </w:rPr>
+              <w:t>0.75</w:t>
+            </w:r>
+          </w:p>
+        </w:tc>
+        <w:tc>
+          <w:tcPr>
+            <w:tcW w:w="1387" w:type="dxa"/>
+            <w:noWrap/>
+            <w:hideMark/>
+          </w:tcPr>
+          <w:p>
+            <w:pPr>
+              <w:jc w:val="right"/>
+              <w:cnfStyle w:val="000000000000" w:firstRow="0" w:lastRow="0" w:firstColumn="0" w:lastColumn="0" w:oddVBand="0" w:evenVBand="0" w:oddHBand="0" w:evenHBand="0" w:firstRowFirstColumn="0" w:firstRowLastColumn="0" w:lastRowFirstColumn="0" w:lastRowLastColumn="0"/>
+              <w:rPr>
+                <w:rFonts w:ascii="Calibri" w:eastAsia="Times New Roman" w:hAnsi="Calibri" w:cs="Calibri"/>
+                <w:color w:val="000000"/>
+                <w:lang w:eastAsia="nl-NL"/>
+              </w:rPr>
+            </w:pPr>
+            <w:r>
+              <w:rPr>
+                <w:rFonts w:ascii="Calibri" w:eastAsia="Times New Roman" w:hAnsi="Calibri" w:cs="Calibri"/>
+                <w:color w:val="000000"/>
+                <w:lang w:eastAsia="nl-NL"/>
+              </w:rPr>
+              <w:t>0.5</w:t>
+            </w:r>
+          </w:p>
+        </w:tc>
+        <w:tc>
+          <w:tcPr>
+            <w:tcW w:w="1768" w:type="dxa"/>
+            <w:noWrap/>
+            <w:hideMark/>
+          </w:tcPr>
+          <w:p>
+            <w:pPr>
+              <w:jc w:val="right"/>
+              <w:cnfStyle w:val="000000000000" w:firstRow="0" w:lastRow="0" w:firstColumn="0" w:lastColumn="0" w:oddVBand="0" w:evenVBand="0" w:oddHBand="0" w:evenHBand="0" w:firstRowFirstColumn="0" w:firstRowLastColumn="0" w:lastRowFirstColumn="0" w:lastRowLastColumn="0"/>
+              <w:rPr>
+                <w:rFonts w:ascii="Calibri" w:eastAsia="Times New Roman" w:hAnsi="Calibri" w:cs="Calibri"/>
+                <w:color w:val="000000"/>
+                <w:lang w:eastAsia="nl-NL"/>
+              </w:rPr>
+            </w:pPr>
+            <w:r>
+              <w:rPr>
+                <w:rFonts w:ascii="Calibri" w:eastAsia="Times New Roman" w:hAnsi="Calibri" w:cs="Calibri"/>
+                <w:color w:val="000000"/>
+                <w:lang w:eastAsia="nl-NL"/>
+              </w:rPr>
+              <w:t>0.5</w:t>
+            </w:r>
+          </w:p>
+        </w:tc>
+        <w:tc>
+          <w:tcPr>
+            <w:tcW w:w="1053" w:type="dxa"/>
+            <w:noWrap/>
+            <w:hideMark/>
+          </w:tcPr>
+          <w:p>
+            <w:pPr>
+              <w:jc w:val="right"/>
+              <w:cnfStyle w:val="000000000000" w:firstRow="0" w:lastRow="0" w:firstColumn="0" w:lastColumn="0" w:oddVBand="0" w:evenVBand="0" w:oddHBand="0" w:evenHBand="0" w:firstRowFirstColumn="0" w:firstRowLastColumn="0" w:lastRowFirstColumn="0" w:lastRowLastColumn="0"/>
+              <w:rPr>
+                <w:rFonts w:ascii="Calibri" w:eastAsia="Times New Roman" w:hAnsi="Calibri" w:cs="Calibri"/>
+                <w:color w:val="000000"/>
+                <w:lang w:eastAsia="nl-NL"/>
+              </w:rPr>
+            </w:pPr>
+            <w:r>
+              <w:rPr>
+                <w:rFonts w:ascii="Calibri" w:eastAsia="Times New Roman" w:hAnsi="Calibri" w:cs="Calibri"/>
+                <w:color w:val="000000"/>
+                <w:lang w:eastAsia="nl-NL"/>
+              </w:rPr>
+              <w:t>0.609096</w:t>
+            </w:r>
+          </w:p>
+        </w:tc>
+      </w:tr>
+      <w:tr>
+        <w:trPr>
+          <w:cnfStyle w:val="000000100000" w:firstRow="0" w:lastRow="0" w:firstColumn="0" w:lastColumn="0" w:oddVBand="0" w:evenVBand="0" w:oddHBand="1" w:evenHBand="0" w:firstRowFirstColumn="0" w:firstRowLastColumn="0" w:lastRowFirstColumn="0" w:lastRowLastColumn="0"/>
+          <w:trHeight w:val="300"/>
+        </w:trPr>
+        <w:tc>
+          <w:tcPr>
+            <w:cnfStyle w:val="001000000000" w:firstRow="0" w:lastRow="0" w:firstColumn="1" w:lastColumn="0" w:oddVBand="0" w:evenVBand="0" w:oddHBand="0" w:evenHBand="0" w:firstRowFirstColumn="0" w:firstRowLastColumn="0" w:lastRowFirstColumn="0" w:lastRowLastColumn="0"/>
+            <w:tcW w:w="2255" w:type="dxa"/>
+            <w:noWrap/>
+            <w:hideMark/>
+          </w:tcPr>
+          <w:p>
+            <w:pPr>
+              <w:rPr>
+                <w:rFonts w:ascii="Calibri" w:eastAsia="Times New Roman" w:hAnsi="Calibri" w:cs="Calibri"/>
+                <w:color w:val="000000"/>
+                <w:lang w:eastAsia="nl-NL"/>
+              </w:rPr>
+            </w:pPr>
+            <w:r>
+              <w:rPr>
+                <w:rFonts w:ascii="Calibri" w:eastAsia="Times New Roman" w:hAnsi="Calibri" w:cs="Calibri"/>
+                <w:color w:val="000000"/>
+                <w:lang w:eastAsia="nl-NL"/>
+              </w:rPr>
+              <w:t>Monitoring</w:t>
+            </w:r>
+          </w:p>
+        </w:tc>
+        <w:tc>
+          <w:tcPr>
+            <w:tcW w:w="1805" w:type="dxa"/>
+            <w:noWrap/>
+            <w:hideMark/>
+          </w:tcPr>
+          <w:p>
+            <w:pPr>
+              <w:jc w:val="right"/>
+              <w:cnfStyle w:val="000000100000" w:firstRow="0" w:lastRow="0" w:firstColumn="0" w:lastColumn="0" w:oddVBand="0" w:evenVBand="0" w:oddHBand="1" w:evenHBand="0" w:firstRowFirstColumn="0" w:firstRowLastColumn="0" w:lastRowFirstColumn="0" w:lastRowLastColumn="0"/>
+              <w:rPr>
+                <w:rFonts w:ascii="Calibri" w:eastAsia="Times New Roman" w:hAnsi="Calibri" w:cs="Calibri"/>
+                <w:color w:val="000000"/>
+                <w:lang w:eastAsia="nl-NL"/>
+              </w:rPr>
+            </w:pPr>
+            <w:r>
+              <w:rPr>
+                <w:rFonts w:ascii="Calibri" w:eastAsia="Times New Roman" w:hAnsi="Calibri" w:cs="Calibri"/>
+                <w:color w:val="000000"/>
+                <w:lang w:eastAsia="nl-NL"/>
+              </w:rPr>
+              <w:t>0.25</w:t>
+            </w:r>
+          </w:p>
+        </w:tc>
+        <w:tc>
+          <w:tcPr>
+            <w:tcW w:w="1276" w:type="dxa"/>
+            <w:noWrap/>
+            <w:hideMark/>
+          </w:tcPr>
+          <w:p>
+            <w:pPr>
+              <w:jc w:val="right"/>
+              <w:cnfStyle w:val="000000100000" w:firstRow="0" w:lastRow="0" w:firstColumn="0" w:lastColumn="0" w:oddVBand="0" w:evenVBand="0" w:oddHBand="1" w:evenHBand="0" w:firstRowFirstColumn="0" w:firstRowLastColumn="0" w:lastRowFirstColumn="0" w:lastRowLastColumn="0"/>
+              <w:rPr>
+                <w:rFonts w:ascii="Calibri" w:eastAsia="Times New Roman" w:hAnsi="Calibri" w:cs="Calibri"/>
+                <w:color w:val="000000"/>
+                <w:lang w:eastAsia="nl-NL"/>
+              </w:rPr>
+            </w:pPr>
+            <w:r>
+              <w:rPr>
+                <w:rFonts w:ascii="Calibri" w:eastAsia="Times New Roman" w:hAnsi="Calibri" w:cs="Calibri"/>
+                <w:color w:val="000000"/>
+                <w:lang w:eastAsia="nl-NL"/>
+              </w:rPr>
+              <w:t>1</w:t>
+            </w:r>
+          </w:p>
+        </w:tc>
+        <w:tc>
+          <w:tcPr>
+            <w:tcW w:w="1439" w:type="dxa"/>
+            <w:noWrap/>
+            <w:hideMark/>
+          </w:tcPr>
+          <w:p>
+            <w:pPr>
+              <w:jc w:val="right"/>
+              <w:cnfStyle w:val="000000100000" w:firstRow="0" w:lastRow="0" w:firstColumn="0" w:lastColumn="0" w:oddVBand="0" w:evenVBand="0" w:oddHBand="1" w:evenHBand="0" w:firstRowFirstColumn="0" w:firstRowLastColumn="0" w:lastRowFirstColumn="0" w:lastRowLastColumn="0"/>
+              <w:rPr>
+                <w:rFonts w:ascii="Calibri" w:eastAsia="Times New Roman" w:hAnsi="Calibri" w:cs="Calibri"/>
+                <w:color w:val="000000"/>
+                <w:lang w:eastAsia="nl-NL"/>
+              </w:rPr>
+            </w:pPr>
+            <w:r>
+              <w:rPr>
+                <w:rFonts w:ascii="Calibri" w:eastAsia="Times New Roman" w:hAnsi="Calibri" w:cs="Calibri"/>
+                <w:color w:val="000000"/>
+                <w:lang w:eastAsia="nl-NL"/>
+              </w:rPr>
+              <w:t>0.75</w:t>
+            </w:r>
+          </w:p>
+        </w:tc>
+        <w:tc>
+          <w:tcPr>
+            <w:tcW w:w="1387" w:type="dxa"/>
+            <w:noWrap/>
+            <w:hideMark/>
+          </w:tcPr>
+          <w:p>
+            <w:pPr>
+              <w:jc w:val="right"/>
+              <w:cnfStyle w:val="000000100000" w:firstRow="0" w:lastRow="0" w:firstColumn="0" w:lastColumn="0" w:oddVBand="0" w:evenVBand="0" w:oddHBand="1" w:evenHBand="0" w:firstRowFirstColumn="0" w:firstRowLastColumn="0" w:lastRowFirstColumn="0" w:lastRowLastColumn="0"/>
+              <w:rPr>
+                <w:rFonts w:ascii="Calibri" w:eastAsia="Times New Roman" w:hAnsi="Calibri" w:cs="Calibri"/>
+                <w:color w:val="000000"/>
+                <w:lang w:eastAsia="nl-NL"/>
+              </w:rPr>
+            </w:pPr>
+            <w:r>
+              <w:rPr>
+                <w:rFonts w:ascii="Calibri" w:eastAsia="Times New Roman" w:hAnsi="Calibri" w:cs="Calibri"/>
+                <w:color w:val="000000"/>
+                <w:lang w:eastAsia="nl-NL"/>
+              </w:rPr>
+              <w:t>1</w:t>
+            </w:r>
+          </w:p>
+        </w:tc>
+        <w:tc>
+          <w:tcPr>
+            <w:tcW w:w="1768" w:type="dxa"/>
+            <w:noWrap/>
+            <w:hideMark/>
+          </w:tcPr>
+          <w:p>
+            <w:pPr>
+              <w:jc w:val="right"/>
+              <w:cnfStyle w:val="000000100000" w:firstRow="0" w:lastRow="0" w:firstColumn="0" w:lastColumn="0" w:oddVBand="0" w:evenVBand="0" w:oddHBand="1" w:evenHBand="0" w:firstRowFirstColumn="0" w:firstRowLastColumn="0" w:lastRowFirstColumn="0" w:lastRowLastColumn="0"/>
+              <w:rPr>
+                <w:rFonts w:ascii="Calibri" w:eastAsia="Times New Roman" w:hAnsi="Calibri" w:cs="Calibri"/>
+                <w:color w:val="000000"/>
+                <w:lang w:eastAsia="nl-NL"/>
+              </w:rPr>
+            </w:pPr>
+            <w:r>
+              <w:rPr>
+                <w:rFonts w:ascii="Calibri" w:eastAsia="Times New Roman" w:hAnsi="Calibri" w:cs="Calibri"/>
+                <w:color w:val="000000"/>
+                <w:lang w:eastAsia="nl-NL"/>
+              </w:rPr>
+              <w:t>1</w:t>
+            </w:r>
+          </w:p>
+        </w:tc>
+        <w:tc>
+          <w:tcPr>
+            <w:tcW w:w="1053" w:type="dxa"/>
+            <w:noWrap/>
+            <w:hideMark/>
+          </w:tcPr>
+          <w:p>
+            <w:pPr>
+              <w:jc w:val="right"/>
+              <w:cnfStyle w:val="000000100000" w:firstRow="0" w:lastRow="0" w:firstColumn="0" w:lastColumn="0" w:oddVBand="0" w:evenVBand="0" w:oddHBand="1" w:evenHBand="0" w:firstRowFirstColumn="0" w:firstRowLastColumn="0" w:lastRowFirstColumn="0" w:lastRowLastColumn="0"/>
+              <w:rPr>
+                <w:rFonts w:ascii="Calibri" w:eastAsia="Times New Roman" w:hAnsi="Calibri" w:cs="Calibri"/>
+                <w:color w:val="000000"/>
+                <w:lang w:eastAsia="nl-NL"/>
+              </w:rPr>
+            </w:pPr>
+            <w:r>
+              <w:rPr>
+                <w:rFonts w:ascii="Calibri" w:eastAsia="Times New Roman" w:hAnsi="Calibri" w:cs="Calibri"/>
+                <w:color w:val="000000"/>
+                <w:lang w:eastAsia="nl-NL"/>
+              </w:rPr>
+              <w:t>0.805553</w:t>
+            </w:r>
+          </w:p>
+        </w:tc>
+      </w:tr>
+    </w:tbl>
+    <w:p>
       <w:r>
         <w:t xml:space="preserve"> </w:t>
       </w:r>
-    </w:p>
-    <w:p>
-      <w:pPr>
-        <w:pStyle w:val="Lijstalinea"/>
-      </w:pPr>
-      <w:r>
-        <w:t>Net zoals dat het apparaat goed beschikbaar moet zijn moet het apparaat ook over een bepaalde robuustheid beschikken. Het kan natuurlijk niet zo zijn dat het apparaat aan de hand van buiten liggende factoren niet of onvoldoende functioneert.</w:t>
-      </w:r>
-    </w:p>
-    <w:p>
-      <w:pPr>
-        <w:pStyle w:val="Lijstalinea"/>
-      </w:pPr>
-    </w:p>
-    <w:p>
-      <w:pPr>
-        <w:pStyle w:val="Lijstalinea"/>
-        <w:numPr>
-          <w:ilvl w:val="0"/>
-          <w:numId w:val="5"/>
-        </w:numPr>
-      </w:pPr>
-      <w:r>
-        <w:t>Account</w:t>
-      </w:r>
-      <w:r>
-        <w:t>a</w:t>
-      </w:r>
-      <w:r>
-        <w:t>bi</w:t>
-      </w:r>
-      <w:r>
-        <w:t>li</w:t>
-      </w:r>
-      <w:r>
-        <w:t xml:space="preserve">ty </w:t>
-      </w:r>
-    </w:p>
-    <w:p>
-      <w:pPr>
-        <w:pStyle w:val="Lijstalinea"/>
-      </w:pPr>
-      <w:r>
-        <w:t xml:space="preserve">Er moet een soort </w:t>
-      </w:r>
-      <w:proofErr w:type="spellStart"/>
-      <w:r>
-        <w:t>logging</w:t>
-      </w:r>
-      <w:proofErr w:type="spellEnd"/>
-      <w:r>
-        <w:t xml:space="preserve"> plaatsvinden zodat er nagekeken kan worden wie, en hoe het uiteindelijk is gegaan. Mede door dit punt hebben we dan ook een schakel in het systeem die we kunnen aanspreken als het een keer fout gaat.</w:t>
-      </w:r>
-    </w:p>
-    <w:p>
-      <w:pPr>
-        <w:pStyle w:val="Lijstalinea"/>
-      </w:pPr>
-    </w:p>
-    <w:p>
-      <w:pPr>
-        <w:pStyle w:val="Lijstalinea"/>
-      </w:pPr>
-    </w:p>
-    <w:p>
-      <w:pPr>
-        <w:rPr>
-          <w:i/>
-          <w:iCs/>
-        </w:rPr>
-      </w:pPr>
-      <w:r>
-        <w:rPr>
-          <w:i/>
-          <w:iCs/>
-        </w:rPr>
-        <w:t>Beveiligingsmethodieken:</w:t>
-      </w:r>
-    </w:p>
-    <w:p>
-      <w:pPr>
-        <w:numPr>
-          <w:ilvl w:val="0"/>
-          <w:numId w:val="7"/>
-        </w:numPr>
-        <w:spacing w:after="0"/>
-      </w:pPr>
-      <w:r>
-        <w:t xml:space="preserve">Encryptie </w:t>
-      </w:r>
-    </w:p>
-    <w:p>
-      <w:pPr>
-        <w:spacing w:after="0"/>
-        <w:ind w:left="720"/>
-      </w:pPr>
-      <w:r>
-        <w:t xml:space="preserve">Zorgt in weze wel voor veel betrouwbaarheid. Maar garandeert echter niet integriteit. Sommige protocollen die voor encryptie gebruikt kunnen worden kunnen dit wel, maar dit zorgt voor best wel veel overhead. Het probleem hiermee is dat de </w:t>
-      </w:r>
-      <w:proofErr w:type="spellStart"/>
-      <w:r>
-        <w:t>IoT</w:t>
-      </w:r>
-      <w:proofErr w:type="spellEnd"/>
-      <w:r>
-        <w:t xml:space="preserve"> apparaten maar een beperkte opslag en rekenvermogen hebben wat in weze weer de </w:t>
-      </w:r>
-      <w:proofErr w:type="spellStart"/>
-      <w:r>
-        <w:t>availibility</w:t>
-      </w:r>
-      <w:proofErr w:type="spellEnd"/>
-      <w:r>
-        <w:t xml:space="preserve"> vermindert.</w:t>
-      </w:r>
-    </w:p>
-    <w:p>
-      <w:pPr>
-        <w:spacing w:after="0"/>
-        <w:ind w:left="720"/>
-      </w:pPr>
-    </w:p>
-    <w:p>
-      <w:pPr>
-        <w:numPr>
-          <w:ilvl w:val="0"/>
-          <w:numId w:val="7"/>
-        </w:numPr>
-        <w:spacing w:after="0"/>
-      </w:pPr>
-      <w:r>
-        <w:t>Autorisatie</w:t>
-      </w:r>
-      <w:r>
-        <w:t xml:space="preserve"> door middel van wachtwoordgebruik</w:t>
+      <w:r>
+        <w:t>Na het bepalen van de verschillende weging van de criteria, zijn er waardes toegekend aan alle methodes en de bijbehorende criteria</w:t>
       </w:r>
       <w:r>
         <w:t>.</w:t>
       </w:r>
     </w:p>
-    <w:p>
-      <w:pPr>
-        <w:spacing w:after="0"/>
-        <w:ind w:left="720"/>
-      </w:pPr>
-      <w:r>
-        <w:t xml:space="preserve">Er moeten natuurlijk wel dingen gedaan worden met autorisatie. </w:t>
-      </w:r>
-      <w:r>
-        <w:t xml:space="preserve">Hierbij is he van belang dat er nog bijvoorbeeld een controleslag wordt gemaakt naar de eindgebruiker toe. Het apparaat berekent bijvoorbeeld een waarde voor de insuline en daarbij moet de eindgebruiker dus </w:t>
-      </w:r>
-      <w:r>
-        <w:t>toestemming</w:t>
-      </w:r>
-      <w:r>
-        <w:t xml:space="preserve"> geven om het toe te dienen.</w:t>
-      </w:r>
-      <w:r>
-        <w:t xml:space="preserve"> Het probleem hiermee is dat we weer een onafhankelijkheid creeeren naar een apparaat</w:t>
-      </w:r>
-      <w:r>
-        <w:t>.</w:t>
-      </w:r>
-    </w:p>
-    <w:p>
-      <w:pPr>
-        <w:spacing w:after="0"/>
-        <w:ind w:left="720"/>
-      </w:pPr>
-      <w:r>
-        <w:t xml:space="preserve">Zoals eerder gesproken gebruiken </w:t>
-      </w:r>
-      <w:proofErr w:type="spellStart"/>
-      <w:r>
-        <w:t>IoT</w:t>
-      </w:r>
-      <w:proofErr w:type="spellEnd"/>
-      <w:r>
-        <w:t xml:space="preserve"> </w:t>
-      </w:r>
-      <w:proofErr w:type="spellStart"/>
-      <w:r>
-        <w:t>devices</w:t>
-      </w:r>
-      <w:proofErr w:type="spellEnd"/>
-      <w:r>
-        <w:t xml:space="preserve"> vaak </w:t>
-      </w:r>
-      <w:proofErr w:type="spellStart"/>
-      <w:r>
-        <w:t>linux</w:t>
-      </w:r>
-      <w:proofErr w:type="spellEnd"/>
-      <w:r>
-        <w:t>, maar laten hier de standaardwachtwoorden voor staan. Dit maakt het voor aanvallers wel gemakkelijk om bijvoorbeeld een backdoor aanval te realiseren.</w:t>
-      </w:r>
-    </w:p>
-    <w:p>
-      <w:pPr>
-        <w:spacing w:after="0"/>
-        <w:ind w:left="720"/>
-      </w:pPr>
-    </w:p>
-    <w:p>
-      <w:pPr>
-        <w:numPr>
-          <w:ilvl w:val="0"/>
-          <w:numId w:val="7"/>
-        </w:numPr>
-        <w:spacing w:after="0"/>
-      </w:pPr>
-      <w:r>
-        <w:t>RFID Authenticatie</w:t>
-      </w:r>
-    </w:p>
-    <w:p>
-      <w:pPr>
-        <w:spacing w:after="0"/>
-        <w:ind w:left="720"/>
-      </w:pPr>
-      <w:r>
-        <w:t>We kunnen door middel van een NFC chip in een mobiele telefoon authenticatie toevoegen. Hiermee weet het apparaat dan dat het mobiele device als legitiem wordt beschouwd en hiermee dus veilig mee kan communiceren.</w:t>
-      </w:r>
-      <w:r>
-        <w:t xml:space="preserve"> Daarbij is een telefoon al een persoonlijk apparaat en een aanvaller zou hie</w:t>
-      </w:r>
-      <w:r>
-        <w:t xml:space="preserve">rvoor dus wel fysiek aanwezig moeten zijn voor dat hij of zij in staat is om de authenticatie mogelijk te maken. (Heeft ook een beetje betrekking op de </w:t>
-      </w:r>
-      <w:proofErr w:type="spellStart"/>
-      <w:r>
-        <w:t>whitelist</w:t>
-      </w:r>
-      <w:proofErr w:type="spellEnd"/>
-      <w:r>
-        <w:t xml:space="preserve">) i.c.m. met een </w:t>
-      </w:r>
-      <w:proofErr w:type="spellStart"/>
-      <w:r>
-        <w:t>fingerprint</w:t>
-      </w:r>
-      <w:proofErr w:type="spellEnd"/>
-      <w:r>
-        <w:t xml:space="preserve"> en of wachtwoord op de telefoon zelf maakt een goede beveiligingsmethodiek. </w:t>
-      </w:r>
-    </w:p>
-    <w:p>
-      <w:pPr>
-        <w:spacing w:after="0"/>
-        <w:ind w:left="720"/>
-      </w:pPr>
-    </w:p>
-    <w:p>
-      <w:pPr>
-        <w:numPr>
-          <w:ilvl w:val="0"/>
-          <w:numId w:val="7"/>
-        </w:numPr>
-        <w:spacing w:after="0"/>
-      </w:pPr>
-      <w:r>
-        <w:t>Monitoring</w:t>
-      </w:r>
-    </w:p>
-    <w:p>
-      <w:pPr>
-        <w:ind w:left="708"/>
-      </w:pPr>
-      <w:r>
-        <w:t xml:space="preserve">Zoals al eerder gezegd is het bijhouden van logs essentieel om vaak ook juridische aspecten af te dekken (denk hierbij aan </w:t>
-      </w:r>
-      <w:r>
-        <w:t>non-</w:t>
-      </w:r>
-      <w:proofErr w:type="spellStart"/>
-      <w:r>
-        <w:t>repudiation</w:t>
-      </w:r>
-      <w:proofErr w:type="spellEnd"/>
-      <w:r>
-        <w:t>)</w:t>
-      </w:r>
-      <w:r>
-        <w:t xml:space="preserve">. Het is dus ook van belang dat dit deel wordt </w:t>
-      </w:r>
-      <w:r>
-        <w:lastRenderedPageBreak/>
-        <w:t xml:space="preserve">afgedekt. Draagt in weze niet zo bij aan de betrouwbaarheid. Wel aan de </w:t>
-      </w:r>
-      <w:r>
-        <w:t>integriteit</w:t>
-      </w:r>
-      <w:r>
-        <w:t xml:space="preserve"> </w:t>
-      </w:r>
-      <w:r>
-        <w:t>betreffende</w:t>
-      </w:r>
-      <w:r>
-        <w:t xml:space="preserve"> de apparaat zijde. </w:t>
-      </w:r>
-      <w:r>
-        <w:t xml:space="preserve"> </w:t>
-      </w:r>
-      <w:proofErr w:type="spellStart"/>
-      <w:r>
-        <w:t>Accountibility</w:t>
-      </w:r>
-      <w:proofErr w:type="spellEnd"/>
-      <w:r>
-        <w:t xml:space="preserve"> wordt hier ook mee afgedekt,</w:t>
-      </w:r>
-    </w:p>
     <w:p/>
     <w:p>
       <w:r>
-        <w:t>Eindscores alternatieven:</w:t>
-      </w:r>
-    </w:p>
-    <w:p/>
+        <w:t>Hieruit kunnen we de volgende lijst opstellen:</w:t>
+      </w:r>
+    </w:p>
     <w:p>
       <w:pPr>
         <w:pStyle w:val="Lijstalinea"/>
@@ -931,6 +2190,24 @@
       <w:r>
         <w:t>Monitoring</w:t>
       </w:r>
+      <w:r>
+        <w:t xml:space="preserve"> </w:t>
+      </w:r>
+      <w:r>
+        <w:tab/>
+      </w:r>
+      <w:r>
+        <w:tab/>
+      </w:r>
+      <w:r>
+        <w:t>(0.8</w:t>
+      </w:r>
+      <w:r>
+        <w:t>0</w:t>
+      </w:r>
+      <w:r>
+        <w:t>)</w:t>
+      </w:r>
     </w:p>
     <w:p>
       <w:pPr>
@@ -943,6 +2220,15 @@
       <w:r>
         <w:t>RFID Authenticatie</w:t>
       </w:r>
+      <w:r>
+        <w:t xml:space="preserve"> </w:t>
+      </w:r>
+      <w:r>
+        <w:tab/>
+      </w:r>
+      <w:r>
+        <w:t>(0.61)</w:t>
+      </w:r>
     </w:p>
     <w:p>
       <w:pPr>
@@ -955,6 +2241,18 @@
       <w:r>
         <w:t>Autorisatie</w:t>
       </w:r>
+      <w:r>
+        <w:t xml:space="preserve"> </w:t>
+      </w:r>
+      <w:r>
+        <w:tab/>
+      </w:r>
+      <w:r>
+        <w:tab/>
+      </w:r>
+      <w:r>
+        <w:t>(0.48)</w:t>
+      </w:r>
     </w:p>
     <w:p>
       <w:pPr>
@@ -967,9 +2265,80 @@
       <w:r>
         <w:t>Encryptie</w:t>
       </w:r>
-    </w:p>
-    <w:p/>
-    <w:p>
+      <w:r>
+        <w:t xml:space="preserve"> </w:t>
+      </w:r>
+      <w:r>
+        <w:tab/>
+      </w:r>
+      <w:r>
+        <w:tab/>
+      </w:r>
+      <w:r>
+        <w:t>(0.27)</w:t>
+      </w:r>
+    </w:p>
+    <w:p>
+      <w:r>
+        <w:rPr>
+          <w:noProof/>
+        </w:rPr>
+        <w:drawing>
+          <wp:anchor distT="0" distB="0" distL="114300" distR="114300" simplePos="0" relativeHeight="251659264" behindDoc="0" locked="0" layoutInCell="1" allowOverlap="1" wp14:anchorId="25991193" wp14:editId="7B5909AE">
+            <wp:simplePos x="0" y="0"/>
+            <wp:positionH relativeFrom="margin">
+              <wp:align>left</wp:align>
+            </wp:positionH>
+            <wp:positionV relativeFrom="paragraph">
+              <wp:posOffset>59055</wp:posOffset>
+            </wp:positionV>
+            <wp:extent cx="3257550" cy="1096010"/>
+            <wp:effectExtent l="0" t="0" r="0" b="8890"/>
+            <wp:wrapSquare wrapText="bothSides"/>
+            <wp:docPr id="2" name="Afbeelding 2"/>
+            <wp:cNvGraphicFramePr>
+              <a:graphicFrameLocks xmlns:a="http://schemas.openxmlformats.org/drawingml/2006/main" noChangeAspect="1"/>
+            </wp:cNvGraphicFramePr>
+            <a:graphic xmlns:a="http://schemas.openxmlformats.org/drawingml/2006/main">
+              <a:graphicData uri="http://schemas.openxmlformats.org/drawingml/2006/picture">
+                <pic:pic xmlns:pic="http://schemas.openxmlformats.org/drawingml/2006/picture">
+                  <pic:nvPicPr>
+                    <pic:cNvPr id="1" name=""/>
+                    <pic:cNvPicPr/>
+                  </pic:nvPicPr>
+                  <pic:blipFill>
+                    <a:blip r:embed="rId9">
+                      <a:extLst>
+                        <a:ext uri="{28A0092B-C50C-407E-A947-70E740481C1C}">
+                          <a14:useLocalDpi xmlns:a14="http://schemas.microsoft.com/office/drawing/2010/main" val="0"/>
+                        </a:ext>
+                      </a:extLst>
+                    </a:blip>
+                    <a:stretch>
+                      <a:fillRect/>
+                    </a:stretch>
+                  </pic:blipFill>
+                  <pic:spPr>
+                    <a:xfrm>
+                      <a:off x="0" y="0"/>
+                      <a:ext cx="3257550" cy="1096010"/>
+                    </a:xfrm>
+                    <a:prstGeom prst="rect">
+                      <a:avLst/>
+                    </a:prstGeom>
+                  </pic:spPr>
+                </pic:pic>
+              </a:graphicData>
+            </a:graphic>
+            <wp14:sizeRelH relativeFrom="margin">
+              <wp14:pctWidth>0</wp14:pctWidth>
+            </wp14:sizeRelH>
+            <wp14:sizeRelV relativeFrom="margin">
+              <wp14:pctHeight>0</wp14:pctHeight>
+            </wp14:sizeRelV>
+          </wp:anchor>
+        </w:drawing>
+      </w:r>
       <w:r>
         <w:t xml:space="preserve">Om de laatste deelvraag te beantwoorden is er voor gekozen om een prototype te bouwen. Om het prototype zo dicht tegen de werkelijkheid aan te zetten is er voor gekozen </w:t>
       </w:r>
@@ -996,45 +2365,187 @@
       <w:r>
         <w:t xml:space="preserve"> </w:t>
       </w:r>
+    </w:p>
+    <w:p>
+      <w:r>
+        <w:rPr>
+          <w:noProof/>
+        </w:rPr>
+        <w:drawing>
+          <wp:inline distT="0" distB="0" distL="0" distR="0" wp14:anchorId="2EA72AED" wp14:editId="077E9E70">
+            <wp:extent cx="5760720" cy="2174875"/>
+            <wp:effectExtent l="0" t="0" r="0" b="0"/>
+            <wp:docPr id="3" name="Afbeelding 3"/>
+            <wp:cNvGraphicFramePr>
+              <a:graphicFrameLocks xmlns:a="http://schemas.openxmlformats.org/drawingml/2006/main" noChangeAspect="1"/>
+            </wp:cNvGraphicFramePr>
+            <a:graphic xmlns:a="http://schemas.openxmlformats.org/drawingml/2006/main">
+              <a:graphicData uri="http://schemas.openxmlformats.org/drawingml/2006/picture">
+                <pic:pic xmlns:pic="http://schemas.openxmlformats.org/drawingml/2006/picture">
+                  <pic:nvPicPr>
+                    <pic:cNvPr id="1" name=""/>
+                    <pic:cNvPicPr/>
+                  </pic:nvPicPr>
+                  <pic:blipFill>
+                    <a:blip r:embed="rId10"/>
+                    <a:stretch>
+                      <a:fillRect/>
+                    </a:stretch>
+                  </pic:blipFill>
+                  <pic:spPr>
+                    <a:xfrm>
+                      <a:off x="0" y="0"/>
+                      <a:ext cx="5760720" cy="2174875"/>
+                    </a:xfrm>
+                    <a:prstGeom prst="rect">
+                      <a:avLst/>
+                    </a:prstGeom>
+                  </pic:spPr>
+                </pic:pic>
+              </a:graphicData>
+            </a:graphic>
+          </wp:inline>
+        </w:drawing>
+      </w:r>
+    </w:p>
+    <w:p>
       <w:r>
         <w:tab/>
       </w:r>
-      <w:r>
-        <w:tab/>
-      </w:r>
-      <w:r>
-        <w:tab/>
-      </w:r>
-      <w:r>
-        <w:tab/>
-      </w:r>
-      <w:r>
-        <w:tab/>
-      </w:r>
-      <w:r>
-        <w:tab/>
-      </w:r>
-      <w:r>
-        <w:tab/>
-      </w:r>
-      <w:r>
-        <w:tab/>
-        <w:t>De ontwikkelperiode voor de beveiligde variant van de applicatie duurde hierbij zeker langer. Hierbij moesten namelijk meerdere aspecten geïmplementeerd worden. Een van deze elementen was de versleuteling van de berichten zodat deze niet meer zomaar gelezen konden worden. Hiervoor moest er een certificaat aangemaakt worden op de server zijde, aan de hand van het certificaat kon er vervolgens een TLS verbinding worden gemaakt.</w:t>
-      </w:r>
-    </w:p>
-    <w:p>
-      <w:pPr>
-        <w:pStyle w:val="Lijstalinea"/>
-        <w:numPr>
-          <w:ilvl w:val="0"/>
-          <w:numId w:val="9"/>
-        </w:numPr>
-      </w:pPr>
-      <w:r>
-        <w:t>Screenshot van beveiligde verbinding</w:t>
-      </w:r>
-    </w:p>
-    <w:p>
+    </w:p>
+    <w:p>
+      <w:r>
+        <w:rPr>
+          <w:noProof/>
+        </w:rPr>
+        <w:lastRenderedPageBreak/>
+        <w:drawing>
+          <wp:anchor distT="0" distB="0" distL="114300" distR="114300" simplePos="0" relativeHeight="251660288" behindDoc="0" locked="0" layoutInCell="1" allowOverlap="1" wp14:anchorId="5FC416A7" wp14:editId="5066994D">
+            <wp:simplePos x="0" y="0"/>
+            <wp:positionH relativeFrom="margin">
+              <wp:align>left</wp:align>
+            </wp:positionH>
+            <wp:positionV relativeFrom="paragraph">
+              <wp:posOffset>0</wp:posOffset>
+            </wp:positionV>
+            <wp:extent cx="2905125" cy="1743075"/>
+            <wp:effectExtent l="0" t="0" r="9525" b="9525"/>
+            <wp:wrapSquare wrapText="bothSides"/>
+            <wp:docPr id="4" name="Afbeelding 4"/>
+            <wp:cNvGraphicFramePr>
+              <a:graphicFrameLocks xmlns:a="http://schemas.openxmlformats.org/drawingml/2006/main" noChangeAspect="1"/>
+            </wp:cNvGraphicFramePr>
+            <a:graphic xmlns:a="http://schemas.openxmlformats.org/drawingml/2006/main">
+              <a:graphicData uri="http://schemas.openxmlformats.org/drawingml/2006/picture">
+                <pic:pic xmlns:pic="http://schemas.openxmlformats.org/drawingml/2006/picture">
+                  <pic:nvPicPr>
+                    <pic:cNvPr id="1" name=""/>
+                    <pic:cNvPicPr/>
+                  </pic:nvPicPr>
+                  <pic:blipFill>
+                    <a:blip r:embed="rId11">
+                      <a:extLst>
+                        <a:ext uri="{28A0092B-C50C-407E-A947-70E740481C1C}">
+                          <a14:useLocalDpi xmlns:a14="http://schemas.microsoft.com/office/drawing/2010/main" val="0"/>
+                        </a:ext>
+                      </a:extLst>
+                    </a:blip>
+                    <a:stretch>
+                      <a:fillRect/>
+                    </a:stretch>
+                  </pic:blipFill>
+                  <pic:spPr>
+                    <a:xfrm>
+                      <a:off x="0" y="0"/>
+                      <a:ext cx="2905125" cy="1743075"/>
+                    </a:xfrm>
+                    <a:prstGeom prst="rect">
+                      <a:avLst/>
+                    </a:prstGeom>
+                  </pic:spPr>
+                </pic:pic>
+              </a:graphicData>
+            </a:graphic>
+            <wp14:sizeRelH relativeFrom="margin">
+              <wp14:pctWidth>0</wp14:pctWidth>
+            </wp14:sizeRelH>
+            <wp14:sizeRelV relativeFrom="margin">
+              <wp14:pctHeight>0</wp14:pctHeight>
+            </wp14:sizeRelV>
+          </wp:anchor>
+        </w:drawing>
+      </w:r>
+      <w:r>
+        <w:t xml:space="preserve"> </w:t>
+      </w:r>
+      <w:r>
+        <w:t>De ontwikkelperiode voor de beveiligde variant van de applicatie duurde hierbij zeker langer.</w:t>
+      </w:r>
+      <w:r>
+        <w:t xml:space="preserve"> In zijn totaliteit ongeveer vier a vijf uur langer.</w:t>
+      </w:r>
+      <w:r>
+        <w:t xml:space="preserve"> Hierbij moesten namelijk meerdere aspecten geïmplementeerd worden. Een van deze elementen was de versleuteling van de berichten zodat deze niet meer zomaar gelezen konden worden. Hiervoor moest er een certificaat aangemaakt worden op de server zijde, aan de hand van het certificaat kon er vervolgens een TLS verbinding worden gemaakt.</w:t>
+      </w:r>
+      <w:r>
+        <w:t xml:space="preserve"> Hieronder de TCP-stream van de beveiligde applicatie</w:t>
+      </w:r>
+      <w:r>
+        <w:t>:</w:t>
+      </w:r>
+    </w:p>
+    <w:p>
+      <w:r>
+        <w:rPr>
+          <w:noProof/>
+        </w:rPr>
+        <w:drawing>
+          <wp:inline distT="0" distB="0" distL="0" distR="0" wp14:anchorId="709917D2" wp14:editId="1E931302">
+            <wp:extent cx="1695450" cy="2337614"/>
+            <wp:effectExtent l="0" t="0" r="0" b="5715"/>
+            <wp:docPr id="5" name="Afbeelding 5"/>
+            <wp:cNvGraphicFramePr>
+              <a:graphicFrameLocks xmlns:a="http://schemas.openxmlformats.org/drawingml/2006/main" noChangeAspect="1"/>
+            </wp:cNvGraphicFramePr>
+            <a:graphic xmlns:a="http://schemas.openxmlformats.org/drawingml/2006/main">
+              <a:graphicData uri="http://schemas.openxmlformats.org/drawingml/2006/picture">
+                <pic:pic xmlns:pic="http://schemas.openxmlformats.org/drawingml/2006/picture">
+                  <pic:nvPicPr>
+                    <pic:cNvPr id="1" name=""/>
+                    <pic:cNvPicPr/>
+                  </pic:nvPicPr>
+                  <pic:blipFill>
+                    <a:blip r:embed="rId12" cstate="print">
+                      <a:extLst>
+                        <a:ext uri="{28A0092B-C50C-407E-A947-70E740481C1C}">
+                          <a14:useLocalDpi xmlns:a14="http://schemas.microsoft.com/office/drawing/2010/main" val="0"/>
+                        </a:ext>
+                      </a:extLst>
+                    </a:blip>
+                    <a:stretch>
+                      <a:fillRect/>
+                    </a:stretch>
+                  </pic:blipFill>
+                  <pic:spPr>
+                    <a:xfrm>
+                      <a:off x="0" y="0"/>
+                      <a:ext cx="1695450" cy="2337614"/>
+                    </a:xfrm>
+                    <a:prstGeom prst="rect">
+                      <a:avLst/>
+                    </a:prstGeom>
+                  </pic:spPr>
+                </pic:pic>
+              </a:graphicData>
+            </a:graphic>
+          </wp:inline>
+        </w:drawing>
+      </w:r>
+    </w:p>
+    <w:p>
+      <w:pPr>
+        <w:ind w:firstLine="708"/>
+      </w:pPr>
       <w:r>
         <w:t xml:space="preserve">Hierna moesten er natuurlijk andere klasses worden gerealiseerd die de autorisatie en monitoring regelde. Het monitoren van het apparaat gebeurde door middel van een </w:t>
       </w:r>
@@ -1084,10 +2595,84 @@
       <w:r>
         <w:t>.</w:t>
       </w:r>
+      <w:r>
+        <w:t xml:space="preserve"> Een klein high level diagram om het een en ander te verduidelijken:</w:t>
+      </w:r>
+    </w:p>
+    <w:p>
+      <w:pPr>
+        <w:ind w:firstLine="708"/>
+      </w:pPr>
+      <w:r>
+        <w:rPr>
+          <w:noProof/>
+        </w:rPr>
+        <w:drawing>
+          <wp:inline distT="0" distB="0" distL="0" distR="0" wp14:anchorId="286F90B5" wp14:editId="44658548">
+            <wp:extent cx="3752850" cy="1960166"/>
+            <wp:effectExtent l="0" t="0" r="0" b="2540"/>
+            <wp:docPr id="7" name="Afbeelding 7"/>
+            <wp:cNvGraphicFramePr>
+              <a:graphicFrameLocks xmlns:a="http://schemas.openxmlformats.org/drawingml/2006/main" noChangeAspect="1"/>
+            </wp:cNvGraphicFramePr>
+            <a:graphic xmlns:a="http://schemas.openxmlformats.org/drawingml/2006/main">
+              <a:graphicData uri="http://schemas.openxmlformats.org/drawingml/2006/picture">
+                <pic:pic xmlns:pic="http://schemas.openxmlformats.org/drawingml/2006/picture">
+                  <pic:nvPicPr>
+                    <pic:cNvPr id="0" name="Picture 1"/>
+                    <pic:cNvPicPr>
+                      <a:picLocks noChangeAspect="1" noChangeArrowheads="1"/>
+                    </pic:cNvPicPr>
+                  </pic:nvPicPr>
+                  <pic:blipFill>
+                    <a:blip r:embed="rId13" cstate="print">
+                      <a:extLst>
+                        <a:ext uri="{28A0092B-C50C-407E-A947-70E740481C1C}">
+                          <a14:useLocalDpi xmlns:a14="http://schemas.microsoft.com/office/drawing/2010/main" val="0"/>
+                        </a:ext>
+                      </a:extLst>
+                    </a:blip>
+                    <a:srcRect/>
+                    <a:stretch>
+                      <a:fillRect/>
+                    </a:stretch>
+                  </pic:blipFill>
+                  <pic:spPr bwMode="auto">
+                    <a:xfrm>
+                      <a:off x="0" y="0"/>
+                      <a:ext cx="3791991" cy="1980610"/>
+                    </a:xfrm>
+                    <a:prstGeom prst="rect">
+                      <a:avLst/>
+                    </a:prstGeom>
+                    <a:noFill/>
+                    <a:ln>
+                      <a:noFill/>
+                    </a:ln>
+                  </pic:spPr>
+                </pic:pic>
+              </a:graphicData>
+            </a:graphic>
+          </wp:inline>
+        </w:drawing>
+      </w:r>
     </w:p>
     <w:p>
       <w:r>
         <w:t xml:space="preserve">De code voor het project is onder deze link te vinden: </w:t>
+      </w:r>
+    </w:p>
+    <w:p>
+      <w:hyperlink r:id="rId14" w:history="1">
+        <w:r>
+          <w:rPr>
+            <w:rStyle w:val="Hyperlink"/>
+          </w:rPr>
+          <w:t>https://github.com/Joasv/verdieping-ict-app-prototype.git</w:t>
+        </w:r>
+      </w:hyperlink>
+      <w:r>
+        <w:t xml:space="preserve"> </w:t>
       </w:r>
     </w:p>
     <w:p>
@@ -1102,6 +2687,22 @@
           <w:b/>
           <w:bCs/>
         </w:rPr>
+        <w:br w:type="page"/>
+      </w:r>
+    </w:p>
+    <w:p>
+      <w:pPr>
+        <w:rPr>
+          <w:b/>
+          <w:bCs/>
+        </w:rPr>
+      </w:pPr>
+      <w:r>
+        <w:rPr>
+          <w:b/>
+          <w:bCs/>
+        </w:rPr>
+        <w:lastRenderedPageBreak/>
         <w:t>Conclusie</w:t>
       </w:r>
     </w:p>
@@ -1119,11 +2720,7 @@
         <w:t>, versleuteling van data en inperking van kwetsbaarheden.</w:t>
       </w:r>
       <w:r>
-        <w:t xml:space="preserve"> Daarbij moet er een goed keuze gemaakt worden in wat voor middelen er gebruikt gaan worden om die inperking van kwetsbaarheden te </w:t>
-      </w:r>
-      <w:r>
-        <w:lastRenderedPageBreak/>
-        <w:t xml:space="preserve">gaan realiseren. Hierbij is </w:t>
+        <w:t xml:space="preserve"> Daarbij moet er een goed keuze gemaakt worden in wat voor middelen er gebruikt gaan worden om die inperking van kwetsbaarheden te gaan realiseren. Hierbij is </w:t>
       </w:r>
       <w:r>
         <w:t>monitoring</w:t>
@@ -1138,6 +2735,149 @@
         <w:t>chter blijft een goed beveiligd product leveren een lastig aspect, maar dit is ook te danken aan de morele aspecten die zich hier in mengen.</w:t>
       </w:r>
     </w:p>
+    <w:sdt>
+      <w:sdtPr>
+        <w:id w:val="-823396"/>
+        <w:docPartObj>
+          <w:docPartGallery w:val="Bibliographies"/>
+          <w:docPartUnique/>
+        </w:docPartObj>
+      </w:sdtPr>
+      <w:sdtEndPr>
+        <w:rPr>
+          <w:rFonts w:asciiTheme="minorHAnsi" w:eastAsiaTheme="minorHAnsi" w:hAnsiTheme="minorHAnsi" w:cstheme="minorBidi"/>
+          <w:color w:val="auto"/>
+          <w:sz w:val="22"/>
+          <w:szCs w:val="22"/>
+          <w:lang w:eastAsia="en-US"/>
+        </w:rPr>
+      </w:sdtEndPr>
+      <w:sdtContent>
+        <w:p>
+          <w:pPr>
+            <w:pStyle w:val="Kop1"/>
+          </w:pPr>
+          <w:r>
+            <w:t>Bibliografie</w:t>
+          </w:r>
+        </w:p>
+        <w:sdt>
+          <w:sdtPr>
+            <w:id w:val="111145805"/>
+            <w:bibliography/>
+          </w:sdtPr>
+          <w:sdtContent>
+            <w:p>
+              <w:pPr>
+                <w:pStyle w:val="Bibliografie"/>
+                <w:ind w:left="720" w:hanging="720"/>
+                <w:rPr>
+                  <w:noProof/>
+                  <w:sz w:val="24"/>
+                  <w:szCs w:val="24"/>
+                </w:rPr>
+              </w:pPr>
+              <w:r>
+                <w:fldChar w:fldCharType="begin"/>
+              </w:r>
+              <w:r>
+                <w:instrText>BIBLIOGRAPHY</w:instrText>
+              </w:r>
+              <w:r>
+                <w:fldChar w:fldCharType="separate"/>
+              </w:r>
+              <w:r>
+                <w:rPr>
+                  <w:noProof/>
+                </w:rPr>
+                <w:t xml:space="preserve">Ahmed A. Mawgoud, A. I. (sd). </w:t>
+              </w:r>
+              <w:r>
+                <w:rPr>
+                  <w:i/>
+                  <w:iCs/>
+                  <w:noProof/>
+                </w:rPr>
+                <w:t>Arxiv.</w:t>
+              </w:r>
+              <w:r>
+                <w:rPr>
+                  <w:noProof/>
+                </w:rPr>
+                <w:t xml:space="preserve"> Opgehaald van A Secure Authentication Technique in Internet of Medical: https://arxiv.org/ftp/arxiv/papers/1912/1912.12143.pdf</w:t>
+              </w:r>
+            </w:p>
+            <w:p>
+              <w:pPr>
+                <w:pStyle w:val="Bibliografie"/>
+                <w:ind w:left="720" w:hanging="720"/>
+                <w:rPr>
+                  <w:noProof/>
+                </w:rPr>
+              </w:pPr>
+              <w:r>
+                <w:rPr>
+                  <w:noProof/>
+                </w:rPr>
+                <w:t xml:space="preserve">Senrio. (2017, 6 5). </w:t>
+              </w:r>
+              <w:r>
+                <w:rPr>
+                  <w:i/>
+                  <w:iCs/>
+                  <w:noProof/>
+                </w:rPr>
+                <w:t>Medical Device Integrity</w:t>
+              </w:r>
+              <w:r>
+                <w:rPr>
+                  <w:noProof/>
+                </w:rPr>
+                <w:t>. Opgehaald van Senrio: https://blog.senr.io/blog/medical-device-integrity</w:t>
+              </w:r>
+            </w:p>
+            <w:p>
+              <w:pPr>
+                <w:pStyle w:val="Bibliografie"/>
+                <w:ind w:left="720" w:hanging="720"/>
+                <w:rPr>
+                  <w:noProof/>
+                </w:rPr>
+              </w:pPr>
+              <w:r>
+                <w:rPr>
+                  <w:noProof/>
+                </w:rPr>
+                <w:t xml:space="preserve">Somayeh Nasiri, F. S. (2019, december 27). </w:t>
+              </w:r>
+              <w:r>
+                <w:rPr>
+                  <w:i/>
+                  <w:iCs/>
+                  <w:noProof/>
+                </w:rPr>
+                <w:t>Security Requirements of Internet of Things-Based Healthcare System: a Survey Study</w:t>
+              </w:r>
+              <w:r>
+                <w:rPr>
+                  <w:noProof/>
+                </w:rPr>
+                <w:t>. Opgehaald van NCBI PMC: https://www.ncbi.nlm.nih.gov/pmc/articles/PMC7004290/</w:t>
+              </w:r>
+            </w:p>
+            <w:p>
+              <w:r>
+                <w:rPr>
+                  <w:b/>
+                  <w:bCs/>
+                </w:rPr>
+                <w:fldChar w:fldCharType="end"/>
+              </w:r>
+            </w:p>
+          </w:sdtContent>
+        </w:sdt>
+      </w:sdtContent>
+    </w:sdt>
     <w:p/>
     <w:p/>
     <w:sectPr>
@@ -2497,6 +4237,28 @@
     <w:name w:val="Normal"/>
     <w:qFormat/>
   </w:style>
+  <w:style w:type="paragraph" w:styleId="Kop1">
+    <w:name w:val="heading 1"/>
+    <w:basedOn w:val="Standaard"/>
+    <w:next w:val="Standaard"/>
+    <w:link w:val="Kop1Char"/>
+    <w:uiPriority w:val="9"/>
+    <w:qFormat/>
+    <w:rsid w:val="008859DB"/>
+    <w:pPr>
+      <w:keepNext/>
+      <w:keepLines/>
+      <w:spacing w:before="240" w:after="0"/>
+      <w:outlineLvl w:val="0"/>
+    </w:pPr>
+    <w:rPr>
+      <w:rFonts w:asciiTheme="majorHAnsi" w:eastAsiaTheme="majorEastAsia" w:hAnsiTheme="majorHAnsi" w:cstheme="majorBidi"/>
+      <w:color w:val="2F5496" w:themeColor="accent1" w:themeShade="BF"/>
+      <w:sz w:val="32"/>
+      <w:szCs w:val="32"/>
+      <w:lang w:eastAsia="nl-NL"/>
+    </w:rPr>
+  </w:style>
   <w:style w:type="character" w:default="1" w:styleId="Standaardalinea-lettertype">
     <w:name w:val="Default Paragraph Font"/>
     <w:uiPriority w:val="1"/>
@@ -2617,6 +4379,264 @@
     <w:link w:val="Voettekst"/>
     <w:uiPriority w:val="99"/>
     <w:rsid w:val="00A95431"/>
+  </w:style>
+  <w:style w:type="table" w:styleId="Onopgemaaktetabel5">
+    <w:name w:val="Plain Table 5"/>
+    <w:basedOn w:val="Standaardtabel"/>
+    <w:uiPriority w:val="45"/>
+    <w:rsid w:val="001A4B76"/>
+    <w:pPr>
+      <w:spacing w:after="0" w:line="240" w:lineRule="auto"/>
+    </w:pPr>
+    <w:tblPr>
+      <w:tblStyleRowBandSize w:val="1"/>
+      <w:tblStyleColBandSize w:val="1"/>
+    </w:tblPr>
+    <w:tblStylePr w:type="firstRow">
+      <w:rPr>
+        <w:rFonts w:asciiTheme="majorHAnsi" w:eastAsiaTheme="majorEastAsia" w:hAnsiTheme="majorHAnsi" w:cstheme="majorBidi"/>
+        <w:i/>
+        <w:iCs/>
+        <w:sz w:val="26"/>
+      </w:rPr>
+      <w:tblPr/>
+      <w:tcPr>
+        <w:tcBorders>
+          <w:bottom w:val="single" w:sz="4" w:space="0" w:color="7F7F7F" w:themeColor="text1" w:themeTint="80"/>
+        </w:tcBorders>
+        <w:shd w:val="clear" w:color="auto" w:fill="FFFFFF" w:themeFill="background1"/>
+      </w:tcPr>
+    </w:tblStylePr>
+    <w:tblStylePr w:type="lastRow">
+      <w:rPr>
+        <w:rFonts w:asciiTheme="majorHAnsi" w:eastAsiaTheme="majorEastAsia" w:hAnsiTheme="majorHAnsi" w:cstheme="majorBidi"/>
+        <w:i/>
+        <w:iCs/>
+        <w:sz w:val="26"/>
+      </w:rPr>
+      <w:tblPr/>
+      <w:tcPr>
+        <w:tcBorders>
+          <w:top w:val="single" w:sz="4" w:space="0" w:color="7F7F7F" w:themeColor="text1" w:themeTint="80"/>
+        </w:tcBorders>
+        <w:shd w:val="clear" w:color="auto" w:fill="FFFFFF" w:themeFill="background1"/>
+      </w:tcPr>
+    </w:tblStylePr>
+    <w:tblStylePr w:type="firstCol">
+      <w:pPr>
+        <w:jc w:val="right"/>
+      </w:pPr>
+      <w:rPr>
+        <w:rFonts w:asciiTheme="majorHAnsi" w:eastAsiaTheme="majorEastAsia" w:hAnsiTheme="majorHAnsi" w:cstheme="majorBidi"/>
+        <w:i/>
+        <w:iCs/>
+        <w:sz w:val="26"/>
+      </w:rPr>
+      <w:tblPr/>
+      <w:tcPr>
+        <w:tcBorders>
+          <w:right w:val="single" w:sz="4" w:space="0" w:color="7F7F7F" w:themeColor="text1" w:themeTint="80"/>
+        </w:tcBorders>
+        <w:shd w:val="clear" w:color="auto" w:fill="FFFFFF" w:themeFill="background1"/>
+      </w:tcPr>
+    </w:tblStylePr>
+    <w:tblStylePr w:type="lastCol">
+      <w:rPr>
+        <w:rFonts w:asciiTheme="majorHAnsi" w:eastAsiaTheme="majorEastAsia" w:hAnsiTheme="majorHAnsi" w:cstheme="majorBidi"/>
+        <w:i/>
+        <w:iCs/>
+        <w:sz w:val="26"/>
+      </w:rPr>
+      <w:tblPr/>
+      <w:tcPr>
+        <w:tcBorders>
+          <w:left w:val="single" w:sz="4" w:space="0" w:color="7F7F7F" w:themeColor="text1" w:themeTint="80"/>
+        </w:tcBorders>
+        <w:shd w:val="clear" w:color="auto" w:fill="FFFFFF" w:themeFill="background1"/>
+      </w:tcPr>
+    </w:tblStylePr>
+    <w:tblStylePr w:type="band1Vert">
+      <w:tblPr/>
+      <w:tcPr>
+        <w:shd w:val="clear" w:color="auto" w:fill="F2F2F2" w:themeFill="background1" w:themeFillShade="F2"/>
+      </w:tcPr>
+    </w:tblStylePr>
+    <w:tblStylePr w:type="band1Horz">
+      <w:tblPr/>
+      <w:tcPr>
+        <w:shd w:val="clear" w:color="auto" w:fill="F2F2F2" w:themeFill="background1" w:themeFillShade="F2"/>
+      </w:tcPr>
+    </w:tblStylePr>
+    <w:tblStylePr w:type="neCell">
+      <w:tblPr/>
+      <w:tcPr>
+        <w:tcBorders>
+          <w:left w:val="nil"/>
+        </w:tcBorders>
+      </w:tcPr>
+    </w:tblStylePr>
+    <w:tblStylePr w:type="nwCell">
+      <w:tblPr/>
+      <w:tcPr>
+        <w:tcBorders>
+          <w:right w:val="nil"/>
+        </w:tcBorders>
+      </w:tcPr>
+    </w:tblStylePr>
+    <w:tblStylePr w:type="seCell">
+      <w:tblPr/>
+      <w:tcPr>
+        <w:tcBorders>
+          <w:left w:val="nil"/>
+        </w:tcBorders>
+      </w:tcPr>
+    </w:tblStylePr>
+    <w:tblStylePr w:type="swCell">
+      <w:tblPr/>
+      <w:tcPr>
+        <w:tcBorders>
+          <w:right w:val="nil"/>
+        </w:tcBorders>
+      </w:tcPr>
+    </w:tblStylePr>
+  </w:style>
+  <w:style w:type="table" w:styleId="Onopgemaaktetabel3">
+    <w:name w:val="Plain Table 3"/>
+    <w:basedOn w:val="Standaardtabel"/>
+    <w:uiPriority w:val="43"/>
+    <w:rsid w:val="00D94345"/>
+    <w:pPr>
+      <w:spacing w:after="0" w:line="240" w:lineRule="auto"/>
+    </w:pPr>
+    <w:tblPr>
+      <w:tblStyleRowBandSize w:val="1"/>
+      <w:tblStyleColBandSize w:val="1"/>
+    </w:tblPr>
+    <w:tblStylePr w:type="firstRow">
+      <w:rPr>
+        <w:b/>
+        <w:bCs/>
+        <w:caps/>
+      </w:rPr>
+      <w:tblPr/>
+      <w:tcPr>
+        <w:tcBorders>
+          <w:bottom w:val="single" w:sz="4" w:space="0" w:color="7F7F7F" w:themeColor="text1" w:themeTint="80"/>
+        </w:tcBorders>
+      </w:tcPr>
+    </w:tblStylePr>
+    <w:tblStylePr w:type="lastRow">
+      <w:rPr>
+        <w:b/>
+        <w:bCs/>
+        <w:caps/>
+      </w:rPr>
+      <w:tblPr/>
+      <w:tcPr>
+        <w:tcBorders>
+          <w:top w:val="nil"/>
+        </w:tcBorders>
+      </w:tcPr>
+    </w:tblStylePr>
+    <w:tblStylePr w:type="firstCol">
+      <w:rPr>
+        <w:b/>
+        <w:bCs/>
+        <w:caps/>
+      </w:rPr>
+      <w:tblPr/>
+      <w:tcPr>
+        <w:tcBorders>
+          <w:right w:val="single" w:sz="4" w:space="0" w:color="7F7F7F" w:themeColor="text1" w:themeTint="80"/>
+        </w:tcBorders>
+      </w:tcPr>
+    </w:tblStylePr>
+    <w:tblStylePr w:type="lastCol">
+      <w:rPr>
+        <w:b/>
+        <w:bCs/>
+        <w:caps/>
+      </w:rPr>
+      <w:tblPr/>
+      <w:tcPr>
+        <w:tcBorders>
+          <w:left w:val="nil"/>
+        </w:tcBorders>
+      </w:tcPr>
+    </w:tblStylePr>
+    <w:tblStylePr w:type="band1Vert">
+      <w:tblPr/>
+      <w:tcPr>
+        <w:shd w:val="clear" w:color="auto" w:fill="F2F2F2" w:themeFill="background1" w:themeFillShade="F2"/>
+      </w:tcPr>
+    </w:tblStylePr>
+    <w:tblStylePr w:type="band1Horz">
+      <w:tblPr/>
+      <w:tcPr>
+        <w:shd w:val="clear" w:color="auto" w:fill="F2F2F2" w:themeFill="background1" w:themeFillShade="F2"/>
+      </w:tcPr>
+    </w:tblStylePr>
+    <w:tblStylePr w:type="neCell">
+      <w:tblPr/>
+      <w:tcPr>
+        <w:tcBorders>
+          <w:left w:val="nil"/>
+        </w:tcBorders>
+      </w:tcPr>
+    </w:tblStylePr>
+    <w:tblStylePr w:type="nwCell">
+      <w:tblPr/>
+      <w:tcPr>
+        <w:tcBorders>
+          <w:right w:val="nil"/>
+        </w:tcBorders>
+      </w:tcPr>
+    </w:tblStylePr>
+  </w:style>
+  <w:style w:type="character" w:styleId="Hyperlink">
+    <w:name w:val="Hyperlink"/>
+    <w:basedOn w:val="Standaardalinea-lettertype"/>
+    <w:uiPriority w:val="99"/>
+    <w:unhideWhenUsed/>
+    <w:rsid w:val="008E22E0"/>
+    <w:rPr>
+      <w:color w:val="0563C1" w:themeColor="hyperlink"/>
+      <w:u w:val="single"/>
+    </w:rPr>
+  </w:style>
+  <w:style w:type="character" w:styleId="Onopgelostemelding">
+    <w:name w:val="Unresolved Mention"/>
+    <w:basedOn w:val="Standaardalinea-lettertype"/>
+    <w:uiPriority w:val="99"/>
+    <w:semiHidden/>
+    <w:unhideWhenUsed/>
+    <w:rsid w:val="008E22E0"/>
+    <w:rPr>
+      <w:color w:val="605E5C"/>
+      <w:shd w:val="clear" w:color="auto" w:fill="E1DFDD"/>
+    </w:rPr>
+  </w:style>
+  <w:style w:type="character" w:customStyle="1" w:styleId="Kop1Char">
+    <w:name w:val="Kop 1 Char"/>
+    <w:basedOn w:val="Standaardalinea-lettertype"/>
+    <w:link w:val="Kop1"/>
+    <w:uiPriority w:val="9"/>
+    <w:rsid w:val="008859DB"/>
+    <w:rPr>
+      <w:rFonts w:asciiTheme="majorHAnsi" w:eastAsiaTheme="majorEastAsia" w:hAnsiTheme="majorHAnsi" w:cstheme="majorBidi"/>
+      <w:color w:val="2F5496" w:themeColor="accent1" w:themeShade="BF"/>
+      <w:sz w:val="32"/>
+      <w:szCs w:val="32"/>
+      <w:lang w:eastAsia="nl-NL"/>
+    </w:rPr>
+  </w:style>
+  <w:style w:type="paragraph" w:styleId="Bibliografie">
+    <w:name w:val="Bibliography"/>
+    <w:basedOn w:val="Standaard"/>
+    <w:next w:val="Standaard"/>
+    <w:uiPriority w:val="37"/>
+    <w:unhideWhenUsed/>
+    <w:rsid w:val="008859DB"/>
   </w:style>
 </w:styles>
 </file>
@@ -2953,13 +4973,36 @@
         </b:NameList>
       </b:Author>
     </b:Author>
+    <b:RefOrder>3</b:RefOrder>
+  </b:Source>
+  <b:Source>
+    <b:Tag>Som19</b:Tag>
+    <b:SourceType>InternetSite</b:SourceType>
+    <b:Guid>{D0557DA4-EBAC-4730-98CD-529E0E44932C}</b:Guid>
+    <b:Title>Security Requirements of Internet of Things-Based Healthcare System: a Survey Study</b:Title>
+    <b:InternetSiteTitle>NCBI PMC</b:InternetSiteTitle>
+    <b:Year>2019</b:Year>
+    <b:Month>december</b:Month>
+    <b:Day>27</b:Day>
+    <b:URL>https://www.ncbi.nlm.nih.gov/pmc/articles/PMC7004290/</b:URL>
+    <b:Author>
+      <b:Author>
+        <b:NameList>
+          <b:Person>
+            <b:Last>Somayeh Nasiri</b:Last>
+            <b:First>Farahnaz</b:First>
+            <b:Middle>Sadoughi, Mohammad Hesam Tadayon and Afsaneh Dehnad4</b:Middle>
+          </b:Person>
+        </b:NameList>
+      </b:Author>
+    </b:Author>
     <b:RefOrder>2</b:RefOrder>
   </b:Source>
 </b:Sources>
 </file>
 
 <file path=customXml/itemProps1.xml><?xml version="1.0" encoding="utf-8"?>
-<ds:datastoreItem xmlns:ds="http://schemas.openxmlformats.org/officeDocument/2006/customXml" ds:itemID="{A1E60A2E-D4BB-44B5-B07D-BCF5165EFAF7}">
+<ds:datastoreItem xmlns:ds="http://schemas.openxmlformats.org/officeDocument/2006/customXml" ds:itemID="{2A005FD9-B3E3-4D8C-9E1F-1F6D0B5BDE73}">
   <ds:schemaRefs>
     <ds:schemaRef ds:uri="http://schemas.openxmlformats.org/officeDocument/2006/bibliography"/>
   </ds:schemaRefs>

</xml_diff>